<commit_message>
added explicitly that it's a hex grid
</commit_message>
<xml_diff>
--- a/Playtest Rules.docx
+++ b/Playtest Rules.docx
@@ -61,7 +61,25 @@
           <w:sz w:val="24"/>
           <w:szCs w:val="24"/>
         </w:rPr>
-        <w:t>Combat takes place over “rounds.” Each round is a half-second of combat</w:t>
+        <w:t xml:space="preserve">Combat takes place </w:t>
+      </w:r>
+      <w:r>
+        <w:rPr>
+          <w:rFonts w:eastAsia="HiraginoSans-W3" w:cs="Calibri"/>
+          <w:kern w:val="0"/>
+          <w:sz w:val="24"/>
+          <w:szCs w:val="24"/>
+        </w:rPr>
+        <w:t xml:space="preserve">on a hex grid </w:t>
+      </w:r>
+      <w:r>
+        <w:rPr>
+          <w:rFonts w:eastAsia="HiraginoSans-W3" w:cs="Calibri"/>
+          <w:kern w:val="0"/>
+          <w:sz w:val="24"/>
+          <w:szCs w:val="24"/>
+        </w:rPr>
+        <w:t>over “rounds.” Each round is a half-second of combat</w:t>
       </w:r>
       <w:r>
         <w:rPr>
@@ -772,27 +790,17 @@
           <w:szCs w:val="24"/>
         </w:rPr>
         <w:br/>
-        <w:t xml:space="preserve">If you are stunned and the attacker hits you again – and they probably will – then you must roll the number of </w:t>
-      </w:r>
-      <w:proofErr w:type="gramStart"/>
-      <w:r>
-        <w:rPr>
-          <w:rFonts w:eastAsia="HiraginoSans-W3" w:cs="Calibri"/>
-          <w:kern w:val="0"/>
-          <w:sz w:val="24"/>
-          <w:szCs w:val="24"/>
-        </w:rPr>
-        <w:t>stun</w:t>
-      </w:r>
-      <w:proofErr w:type="gramEnd"/>
-      <w:r>
-        <w:rPr>
-          <w:rFonts w:eastAsia="HiraginoSans-W3" w:cs="Calibri"/>
-          <w:kern w:val="0"/>
-          <w:sz w:val="24"/>
-          <w:szCs w:val="24"/>
-        </w:rPr>
-        <w:t xml:space="preserve"> dice you rolled last time plus the number of stun dice denoted on the description of the attack that hit you. If even one of the dice you roll lands on a 10, you are immune from being stunned.</w:t>
+        <w:t xml:space="preserve">If you are stunned and the attacker hits you again – and they probably will – then you must roll the number of stun dice you rolled last time plus the number of stun dice denoted on the description of the attack that hit you. If even one of the </w:t>
+      </w:r>
+      <w:r>
+        <w:rPr>
+          <w:rFonts w:eastAsia="HiraginoSans-W3" w:cs="Calibri"/>
+          <w:kern w:val="0"/>
+          <w:sz w:val="24"/>
+          <w:szCs w:val="24"/>
+        </w:rPr>
+        <w:lastRenderedPageBreak/>
+        <w:t>dice you roll lands on a 10, you are immune from being stunned.</w:t>
       </w:r>
     </w:p>
     <w:p>
@@ -823,985 +831,1178 @@
           <w:sz w:val="24"/>
           <w:szCs w:val="24"/>
         </w:rPr>
+        <w:t>Actions</w:t>
+      </w:r>
+      <w:r>
+        <w:rPr>
+          <w:rFonts w:eastAsia="HiraginoSans-W3" w:cs="Calibri"/>
+          <w:kern w:val="0"/>
+          <w:sz w:val="24"/>
+          <w:szCs w:val="24"/>
+        </w:rPr>
+        <w:t xml:space="preserve"> (ie, attacks, blocks, dodges, basically anything but pure movement) have the following attributes</w:t>
+      </w:r>
+    </w:p>
+    <w:p>
+      <w:pPr>
+        <w:widowControl w:val="0"/>
+        <w:numPr>
+          <w:ilvl w:val="1"/>
+          <w:numId w:val="1"/>
+        </w:numPr>
+        <w:tabs>
+          <w:tab w:val="left" w:pos="720"/>
+        </w:tabs>
+        <w:autoSpaceDE w:val="0"/>
+        <w:autoSpaceDN w:val="0"/>
+        <w:adjustRightInd w:val="0"/>
+        <w:spacing w:after="0" w:line="240" w:lineRule="auto"/>
+        <w:rPr>
+          <w:rFonts w:eastAsia="HiraginoSans-W3" w:cs="Calibri"/>
+          <w:kern w:val="0"/>
+          <w:sz w:val="24"/>
+          <w:szCs w:val="24"/>
+        </w:rPr>
+      </w:pPr>
+      <w:r>
+        <w:rPr>
+          <w:rFonts w:eastAsia="HiraginoSans-W3" w:cs="Calibri"/>
+          <w:kern w:val="0"/>
+          <w:sz w:val="24"/>
+          <w:szCs w:val="24"/>
+        </w:rPr>
+        <w:t xml:space="preserve">Delay – How fast a move can be executed. Like initiative in D&amp;D, it determines which move fires off first when two moves “clash.” Unlike D&amp;D, the </w:t>
+      </w:r>
+      <w:r>
+        <w:rPr>
+          <w:rFonts w:eastAsia="HiraginoSans-W3" w:cs="Calibri"/>
+          <w:kern w:val="0"/>
+          <w:sz w:val="24"/>
+          <w:szCs w:val="24"/>
+        </w:rPr>
+        <w:t>action</w:t>
+      </w:r>
+      <w:r>
+        <w:rPr>
+          <w:rFonts w:eastAsia="HiraginoSans-W3" w:cs="Calibri"/>
+          <w:kern w:val="0"/>
+          <w:sz w:val="24"/>
+          <w:szCs w:val="24"/>
+        </w:rPr>
+        <w:t xml:space="preserve"> associated with the lower number goes first.</w:t>
+      </w:r>
+    </w:p>
+    <w:p>
+      <w:pPr>
+        <w:widowControl w:val="0"/>
+        <w:numPr>
+          <w:ilvl w:val="1"/>
+          <w:numId w:val="1"/>
+        </w:numPr>
+        <w:tabs>
+          <w:tab w:val="left" w:pos="720"/>
+        </w:tabs>
+        <w:autoSpaceDE w:val="0"/>
+        <w:autoSpaceDN w:val="0"/>
+        <w:adjustRightInd w:val="0"/>
+        <w:spacing w:after="0" w:line="240" w:lineRule="auto"/>
+        <w:rPr>
+          <w:rFonts w:eastAsia="HiraginoSans-W3" w:cs="Calibri"/>
+          <w:kern w:val="0"/>
+          <w:sz w:val="24"/>
+          <w:szCs w:val="24"/>
+        </w:rPr>
+      </w:pPr>
+      <w:r>
+        <w:rPr>
+          <w:rFonts w:eastAsia="HiraginoSans-W3" w:cs="Calibri"/>
+          <w:kern w:val="0"/>
+          <w:sz w:val="24"/>
+          <w:szCs w:val="24"/>
+        </w:rPr>
+        <w:t>Strength – Damage done by move.</w:t>
+      </w:r>
+    </w:p>
+    <w:p>
+      <w:pPr>
+        <w:widowControl w:val="0"/>
+        <w:numPr>
+          <w:ilvl w:val="1"/>
+          <w:numId w:val="1"/>
+        </w:numPr>
+        <w:tabs>
+          <w:tab w:val="left" w:pos="720"/>
+        </w:tabs>
+        <w:autoSpaceDE w:val="0"/>
+        <w:autoSpaceDN w:val="0"/>
+        <w:adjustRightInd w:val="0"/>
+        <w:spacing w:after="0" w:line="240" w:lineRule="auto"/>
+        <w:rPr>
+          <w:rFonts w:eastAsia="HiraginoSans-W3" w:cs="Calibri"/>
+          <w:kern w:val="0"/>
+          <w:sz w:val="24"/>
+          <w:szCs w:val="24"/>
+        </w:rPr>
+      </w:pPr>
+      <w:r>
+        <w:rPr>
+          <w:rFonts w:eastAsia="HiraginoSans-W3" w:cs="Calibri"/>
+          <w:kern w:val="0"/>
+          <w:sz w:val="24"/>
+          <w:szCs w:val="24"/>
+        </w:rPr>
+        <w:t>Cooldown/Time-To-Recover – How long a character must wait before executing a new move.</w:t>
+      </w:r>
+    </w:p>
+    <w:p>
+      <w:pPr>
+        <w:widowControl w:val="0"/>
+        <w:numPr>
+          <w:ilvl w:val="1"/>
+          <w:numId w:val="1"/>
+        </w:numPr>
+        <w:tabs>
+          <w:tab w:val="left" w:pos="720"/>
+        </w:tabs>
+        <w:autoSpaceDE w:val="0"/>
+        <w:autoSpaceDN w:val="0"/>
+        <w:adjustRightInd w:val="0"/>
+        <w:spacing w:after="0" w:line="240" w:lineRule="auto"/>
+        <w:rPr>
+          <w:rFonts w:eastAsia="HiraginoSans-W3" w:cs="Calibri"/>
+          <w:kern w:val="0"/>
+          <w:sz w:val="24"/>
+          <w:szCs w:val="24"/>
+        </w:rPr>
+      </w:pPr>
+      <w:r>
+        <w:rPr>
+          <w:rFonts w:eastAsia="HiraginoSans-W3" w:cs="Calibri"/>
+          <w:kern w:val="0"/>
+          <w:sz w:val="24"/>
+          <w:szCs w:val="24"/>
+        </w:rPr>
+        <w:t>Stun Dice -- The number of d10s your opponent must add to their stun dice pool if this attack hits.</w:t>
+      </w:r>
+    </w:p>
+    <w:p>
+      <w:pPr>
+        <w:widowControl w:val="0"/>
+        <w:numPr>
+          <w:ilvl w:val="1"/>
+          <w:numId w:val="1"/>
+        </w:numPr>
+        <w:tabs>
+          <w:tab w:val="left" w:pos="720"/>
+        </w:tabs>
+        <w:autoSpaceDE w:val="0"/>
+        <w:autoSpaceDN w:val="0"/>
+        <w:adjustRightInd w:val="0"/>
+        <w:spacing w:after="0" w:line="240" w:lineRule="auto"/>
+        <w:rPr>
+          <w:rFonts w:eastAsia="HiraginoSans-W3" w:cs="Calibri"/>
+          <w:kern w:val="0"/>
+          <w:sz w:val="24"/>
+          <w:szCs w:val="24"/>
+        </w:rPr>
+      </w:pPr>
+      <w:r>
+        <w:rPr>
+          <w:rFonts w:eastAsia="HiraginoSans-W3" w:cs="Calibri"/>
+          <w:kern w:val="0"/>
+          <w:sz w:val="24"/>
+          <w:szCs w:val="24"/>
+        </w:rPr>
+        <w:t xml:space="preserve">Movement – The number of spaces the user </w:t>
+      </w:r>
+      <w:r>
+        <w:rPr>
+          <w:rFonts w:eastAsia="HiraginoSans-W3" w:cs="Calibri"/>
+          <w:kern w:val="0"/>
+          <w:sz w:val="24"/>
+          <w:szCs w:val="24"/>
+        </w:rPr>
+        <w:t>must</w:t>
+      </w:r>
+      <w:r>
+        <w:rPr>
+          <w:rFonts w:eastAsia="HiraginoSans-W3" w:cs="Calibri"/>
+          <w:kern w:val="0"/>
+          <w:sz w:val="24"/>
+          <w:szCs w:val="24"/>
+        </w:rPr>
+        <w:t xml:space="preserve"> move right before attacking.</w:t>
+      </w:r>
+    </w:p>
+    <w:p>
+      <w:pPr>
+        <w:widowControl w:val="0"/>
+        <w:numPr>
+          <w:ilvl w:val="1"/>
+          <w:numId w:val="1"/>
+        </w:numPr>
+        <w:tabs>
+          <w:tab w:val="left" w:pos="720"/>
+        </w:tabs>
+        <w:autoSpaceDE w:val="0"/>
+        <w:autoSpaceDN w:val="0"/>
+        <w:adjustRightInd w:val="0"/>
+        <w:spacing w:after="0" w:line="240" w:lineRule="auto"/>
+        <w:rPr>
+          <w:rFonts w:eastAsia="HiraginoSans-W3" w:cs="Calibri"/>
+          <w:kern w:val="0"/>
+          <w:sz w:val="24"/>
+          <w:szCs w:val="24"/>
+        </w:rPr>
+      </w:pPr>
+      <w:r>
+        <w:rPr>
+          <w:rFonts w:eastAsia="HiraginoSans-W3" w:cs="Calibri"/>
+          <w:kern w:val="0"/>
+          <w:sz w:val="24"/>
+          <w:szCs w:val="24"/>
+        </w:rPr>
+        <w:t>Custom – Describes any additional effects a move that successfully lands has.</w:t>
+      </w:r>
+    </w:p>
+    <w:p>
+      <w:pPr>
+        <w:widowControl w:val="0"/>
+        <w:numPr>
+          <w:ilvl w:val="1"/>
+          <w:numId w:val="1"/>
+        </w:numPr>
+        <w:tabs>
+          <w:tab w:val="left" w:pos="720"/>
+        </w:tabs>
+        <w:autoSpaceDE w:val="0"/>
+        <w:autoSpaceDN w:val="0"/>
+        <w:adjustRightInd w:val="0"/>
+        <w:spacing w:after="0" w:line="240" w:lineRule="auto"/>
+        <w:rPr>
+          <w:rFonts w:eastAsia="HiraginoSans-W3" w:cs="Calibri"/>
+          <w:kern w:val="0"/>
+          <w:sz w:val="24"/>
+          <w:szCs w:val="24"/>
+        </w:rPr>
+      </w:pPr>
+      <w:r>
+        <w:rPr>
+          <w:rFonts w:eastAsia="HiraginoSans-W3" w:cs="Calibri"/>
+          <w:kern w:val="0"/>
+          <w:sz w:val="24"/>
+          <w:szCs w:val="24"/>
+        </w:rPr>
+        <w:t>Chakra use</w:t>
+      </w:r>
+    </w:p>
+    <w:p>
+      <w:pPr>
+        <w:widowControl w:val="0"/>
+        <w:numPr>
+          <w:ilvl w:val="0"/>
+          <w:numId w:val="1"/>
+        </w:numPr>
+        <w:tabs>
+          <w:tab w:val="left" w:pos="720"/>
+        </w:tabs>
+        <w:autoSpaceDE w:val="0"/>
+        <w:autoSpaceDN w:val="0"/>
+        <w:adjustRightInd w:val="0"/>
+        <w:spacing w:after="0" w:line="240" w:lineRule="auto"/>
+        <w:rPr>
+          <w:rFonts w:eastAsia="HiraginoSans-W3" w:cs="Calibri"/>
+          <w:kern w:val="0"/>
+          <w:sz w:val="24"/>
+          <w:szCs w:val="24"/>
+        </w:rPr>
+      </w:pPr>
+      <w:r>
+        <w:rPr>
+          <w:rFonts w:eastAsia="HiraginoSans-W3" w:cs="Calibri"/>
+          <w:kern w:val="0"/>
+          <w:sz w:val="24"/>
+          <w:szCs w:val="24"/>
+        </w:rPr>
+        <w:t>Surprise</w:t>
+      </w:r>
+    </w:p>
+    <w:p>
+      <w:pPr>
+        <w:widowControl w:val="0"/>
+        <w:numPr>
+          <w:ilvl w:val="1"/>
+          <w:numId w:val="1"/>
+        </w:numPr>
+        <w:tabs>
+          <w:tab w:val="left" w:pos="720"/>
+        </w:tabs>
+        <w:autoSpaceDE w:val="0"/>
+        <w:autoSpaceDN w:val="0"/>
+        <w:adjustRightInd w:val="0"/>
+        <w:spacing w:after="0" w:line="240" w:lineRule="auto"/>
+        <w:rPr>
+          <w:rFonts w:eastAsia="HiraginoSans-W3" w:cs="Calibri"/>
+          <w:kern w:val="0"/>
+          <w:sz w:val="24"/>
+          <w:szCs w:val="24"/>
+        </w:rPr>
+      </w:pPr>
+      <w:r>
+        <w:rPr>
+          <w:rFonts w:eastAsia="HiraginoSans-W3" w:cs="Calibri"/>
+          <w:kern w:val="0"/>
+          <w:sz w:val="24"/>
+          <w:szCs w:val="24"/>
+        </w:rPr>
+        <w:t>When a Ninja surprises their enemy, they get to take a turn for free.</w:t>
+      </w:r>
+    </w:p>
+    <w:p>
+      <w:pPr>
+        <w:widowControl w:val="0"/>
+        <w:numPr>
+          <w:ilvl w:val="0"/>
+          <w:numId w:val="1"/>
+        </w:numPr>
+        <w:tabs>
+          <w:tab w:val="left" w:pos="720"/>
+        </w:tabs>
+        <w:autoSpaceDE w:val="0"/>
+        <w:autoSpaceDN w:val="0"/>
+        <w:adjustRightInd w:val="0"/>
+        <w:spacing w:after="0" w:line="240" w:lineRule="auto"/>
+        <w:rPr>
+          <w:rFonts w:eastAsia="HiraginoSans-W3" w:cs="Calibri"/>
+          <w:kern w:val="0"/>
+          <w:sz w:val="24"/>
+          <w:szCs w:val="24"/>
+        </w:rPr>
+      </w:pPr>
+      <w:r>
+        <w:rPr>
+          <w:rFonts w:eastAsia="HiraginoSans-W3" w:cs="Calibri"/>
+          <w:kern w:val="0"/>
+          <w:sz w:val="24"/>
+          <w:szCs w:val="24"/>
+        </w:rPr>
+        <w:t>Need to account for the following stats/attributes:</w:t>
+      </w:r>
+    </w:p>
+    <w:p>
+      <w:pPr>
+        <w:widowControl w:val="0"/>
+        <w:numPr>
+          <w:ilvl w:val="1"/>
+          <w:numId w:val="1"/>
+        </w:numPr>
+        <w:tabs>
+          <w:tab w:val="left" w:pos="720"/>
+        </w:tabs>
+        <w:autoSpaceDE w:val="0"/>
+        <w:autoSpaceDN w:val="0"/>
+        <w:adjustRightInd w:val="0"/>
+        <w:spacing w:after="0" w:line="240" w:lineRule="auto"/>
+        <w:rPr>
+          <w:rFonts w:eastAsia="HiraginoSans-W3" w:cs="Calibri"/>
+          <w:kern w:val="0"/>
+          <w:sz w:val="24"/>
+          <w:szCs w:val="24"/>
+        </w:rPr>
+      </w:pPr>
+      <w:r>
+        <w:rPr>
+          <w:rFonts w:eastAsia="HiraginoSans-W3" w:cs="Calibri"/>
+          <w:kern w:val="0"/>
+          <w:sz w:val="24"/>
+          <w:szCs w:val="24"/>
+        </w:rPr>
+        <w:t>Physical speed/agility</w:t>
+      </w:r>
+    </w:p>
+    <w:p>
+      <w:pPr>
+        <w:widowControl w:val="0"/>
+        <w:numPr>
+          <w:ilvl w:val="2"/>
+          <w:numId w:val="1"/>
+        </w:numPr>
+        <w:tabs>
+          <w:tab w:val="left" w:pos="720"/>
+        </w:tabs>
+        <w:autoSpaceDE w:val="0"/>
+        <w:autoSpaceDN w:val="0"/>
+        <w:adjustRightInd w:val="0"/>
+        <w:spacing w:after="0" w:line="240" w:lineRule="auto"/>
+        <w:rPr>
+          <w:rFonts w:eastAsia="HiraginoSans-W3" w:cs="Calibri"/>
+          <w:kern w:val="0"/>
+          <w:sz w:val="24"/>
+          <w:szCs w:val="24"/>
+        </w:rPr>
+      </w:pPr>
+      <w:r>
+        <w:rPr>
+          <w:rFonts w:eastAsia="HiraginoSans-W3" w:cs="Calibri"/>
+          <w:kern w:val="0"/>
+          <w:sz w:val="24"/>
+          <w:szCs w:val="24"/>
+        </w:rPr>
+        <w:t>How many spaces a ninja can move in a round</w:t>
+      </w:r>
+    </w:p>
+    <w:p>
+      <w:pPr>
+        <w:widowControl w:val="0"/>
+        <w:numPr>
+          <w:ilvl w:val="2"/>
+          <w:numId w:val="1"/>
+        </w:numPr>
+        <w:tabs>
+          <w:tab w:val="left" w:pos="720"/>
+        </w:tabs>
+        <w:autoSpaceDE w:val="0"/>
+        <w:autoSpaceDN w:val="0"/>
+        <w:adjustRightInd w:val="0"/>
+        <w:spacing w:after="0" w:line="240" w:lineRule="auto"/>
+        <w:rPr>
+          <w:rFonts w:eastAsia="HiraginoSans-W3" w:cs="Calibri"/>
+          <w:kern w:val="0"/>
+          <w:sz w:val="24"/>
+          <w:szCs w:val="24"/>
+        </w:rPr>
+      </w:pPr>
+      <w:r>
+        <w:rPr>
+          <w:rFonts w:eastAsia="HiraginoSans-W3" w:cs="Calibri"/>
+          <w:kern w:val="0"/>
+          <w:sz w:val="24"/>
+          <w:szCs w:val="24"/>
+        </w:rPr>
+        <w:t>how many actions a ninja can perform in a round</w:t>
+      </w:r>
+    </w:p>
+    <w:p>
+      <w:pPr>
+        <w:widowControl w:val="0"/>
+        <w:numPr>
+          <w:ilvl w:val="2"/>
+          <w:numId w:val="1"/>
+        </w:numPr>
+        <w:tabs>
+          <w:tab w:val="left" w:pos="720"/>
+        </w:tabs>
+        <w:autoSpaceDE w:val="0"/>
+        <w:autoSpaceDN w:val="0"/>
+        <w:adjustRightInd w:val="0"/>
+        <w:spacing w:after="0" w:line="240" w:lineRule="auto"/>
+        <w:rPr>
+          <w:rFonts w:eastAsia="HiraginoSans-W3" w:cs="Calibri"/>
+          <w:kern w:val="0"/>
+          <w:sz w:val="24"/>
+          <w:szCs w:val="24"/>
+        </w:rPr>
+      </w:pPr>
+      <w:r>
+        <w:rPr>
+          <w:rFonts w:eastAsia="HiraginoSans-W3" w:cs="Calibri"/>
+          <w:kern w:val="0"/>
+          <w:sz w:val="24"/>
+          <w:szCs w:val="24"/>
+        </w:rPr>
+        <w:t>Base speed: 15 feet (3 spaces) per half-second.</w:t>
+      </w:r>
+    </w:p>
+    <w:p>
+      <w:pPr>
+        <w:widowControl w:val="0"/>
+        <w:numPr>
+          <w:ilvl w:val="2"/>
+          <w:numId w:val="1"/>
+        </w:numPr>
+        <w:tabs>
+          <w:tab w:val="left" w:pos="720"/>
+        </w:tabs>
+        <w:autoSpaceDE w:val="0"/>
+        <w:autoSpaceDN w:val="0"/>
+        <w:adjustRightInd w:val="0"/>
+        <w:spacing w:after="0" w:line="240" w:lineRule="auto"/>
+        <w:rPr>
+          <w:rFonts w:eastAsia="HiraginoSans-W3" w:cs="Calibri"/>
+          <w:kern w:val="0"/>
+          <w:sz w:val="24"/>
+          <w:szCs w:val="24"/>
+        </w:rPr>
+      </w:pPr>
+      <w:r>
+        <w:rPr>
+          <w:rFonts w:eastAsia="HiraginoSans-W3" w:cs="Calibri"/>
+          <w:kern w:val="0"/>
+          <w:sz w:val="24"/>
+          <w:szCs w:val="24"/>
+        </w:rPr>
+        <w:t>Numerical speed adds to how many spaces one can move, subtracts from each move’s delay and cooldown.</w:t>
+      </w:r>
+    </w:p>
+    <w:p>
+      <w:pPr>
+        <w:widowControl w:val="0"/>
+        <w:numPr>
+          <w:ilvl w:val="2"/>
+          <w:numId w:val="1"/>
+        </w:numPr>
+        <w:tabs>
+          <w:tab w:val="left" w:pos="720"/>
+        </w:tabs>
+        <w:autoSpaceDE w:val="0"/>
+        <w:autoSpaceDN w:val="0"/>
+        <w:adjustRightInd w:val="0"/>
+        <w:spacing w:after="0" w:line="240" w:lineRule="auto"/>
+        <w:rPr>
+          <w:rFonts w:eastAsia="HiraginoSans-W3" w:cs="Calibri"/>
+          <w:kern w:val="0"/>
+          <w:sz w:val="24"/>
+          <w:szCs w:val="24"/>
+        </w:rPr>
+      </w:pPr>
+      <w:r>
+        <w:rPr>
+          <w:rFonts w:eastAsia="HiraginoSans-W3" w:cs="Calibri"/>
+          <w:kern w:val="0"/>
+          <w:sz w:val="24"/>
+          <w:szCs w:val="24"/>
+        </w:rPr>
+        <w:t>How good a ninja is at dodging</w:t>
+      </w:r>
+    </w:p>
+    <w:p>
+      <w:pPr>
+        <w:widowControl w:val="0"/>
+        <w:numPr>
+          <w:ilvl w:val="1"/>
+          <w:numId w:val="1"/>
+        </w:numPr>
+        <w:tabs>
+          <w:tab w:val="left" w:pos="720"/>
+        </w:tabs>
+        <w:autoSpaceDE w:val="0"/>
+        <w:autoSpaceDN w:val="0"/>
+        <w:adjustRightInd w:val="0"/>
+        <w:spacing w:after="0" w:line="240" w:lineRule="auto"/>
+        <w:rPr>
+          <w:rFonts w:eastAsia="HiraginoSans-W3" w:cs="Calibri"/>
+          <w:kern w:val="0"/>
+          <w:sz w:val="24"/>
+          <w:szCs w:val="24"/>
+        </w:rPr>
+      </w:pPr>
+      <w:r>
+        <w:rPr>
+          <w:rFonts w:eastAsia="HiraginoSans-W3" w:cs="Calibri"/>
+          <w:kern w:val="0"/>
+          <w:sz w:val="24"/>
+          <w:szCs w:val="24"/>
+        </w:rPr>
+        <w:t>Physical strength</w:t>
+      </w:r>
+    </w:p>
+    <w:p>
+      <w:pPr>
+        <w:widowControl w:val="0"/>
+        <w:numPr>
+          <w:ilvl w:val="2"/>
+          <w:numId w:val="1"/>
+        </w:numPr>
+        <w:tabs>
+          <w:tab w:val="left" w:pos="720"/>
+        </w:tabs>
+        <w:autoSpaceDE w:val="0"/>
+        <w:autoSpaceDN w:val="0"/>
+        <w:adjustRightInd w:val="0"/>
+        <w:spacing w:after="0" w:line="240" w:lineRule="auto"/>
+        <w:rPr>
+          <w:rFonts w:eastAsia="HiraginoSans-W3" w:cs="Calibri"/>
+          <w:kern w:val="0"/>
+          <w:sz w:val="24"/>
+          <w:szCs w:val="24"/>
+        </w:rPr>
+      </w:pPr>
+      <w:r>
+        <w:rPr>
+          <w:rFonts w:eastAsia="HiraginoSans-W3" w:cs="Calibri"/>
+          <w:kern w:val="0"/>
+          <w:sz w:val="24"/>
+          <w:szCs w:val="24"/>
+        </w:rPr>
+        <w:t>How much damage a physical attack does</w:t>
+      </w:r>
+    </w:p>
+    <w:p>
+      <w:pPr>
+        <w:widowControl w:val="0"/>
+        <w:numPr>
+          <w:ilvl w:val="2"/>
+          <w:numId w:val="1"/>
+        </w:numPr>
+        <w:tabs>
+          <w:tab w:val="left" w:pos="720"/>
+        </w:tabs>
+        <w:autoSpaceDE w:val="0"/>
+        <w:autoSpaceDN w:val="0"/>
+        <w:adjustRightInd w:val="0"/>
+        <w:spacing w:after="0" w:line="240" w:lineRule="auto"/>
+        <w:rPr>
+          <w:rFonts w:eastAsia="HiraginoSans-W3" w:cs="Calibri"/>
+          <w:kern w:val="0"/>
+          <w:sz w:val="24"/>
+          <w:szCs w:val="24"/>
+        </w:rPr>
+      </w:pPr>
+      <w:r>
+        <w:rPr>
+          <w:rFonts w:eastAsia="HiraginoSans-W3" w:cs="Calibri"/>
+          <w:kern w:val="0"/>
+          <w:sz w:val="24"/>
+          <w:szCs w:val="24"/>
+        </w:rPr>
+        <w:t>How much a ninja can lift</w:t>
+      </w:r>
+    </w:p>
+    <w:p>
+      <w:pPr>
+        <w:widowControl w:val="0"/>
+        <w:numPr>
+          <w:ilvl w:val="2"/>
+          <w:numId w:val="1"/>
+        </w:numPr>
+        <w:tabs>
+          <w:tab w:val="left" w:pos="720"/>
+        </w:tabs>
+        <w:autoSpaceDE w:val="0"/>
+        <w:autoSpaceDN w:val="0"/>
+        <w:adjustRightInd w:val="0"/>
+        <w:spacing w:after="0" w:line="240" w:lineRule="auto"/>
+        <w:rPr>
+          <w:rFonts w:eastAsia="HiraginoSans-W3" w:cs="Calibri"/>
+          <w:kern w:val="0"/>
+          <w:sz w:val="24"/>
+          <w:szCs w:val="24"/>
+        </w:rPr>
+      </w:pPr>
+      <w:r>
+        <w:rPr>
+          <w:rFonts w:eastAsia="HiraginoSans-W3" w:cs="Calibri"/>
+          <w:kern w:val="0"/>
+          <w:sz w:val="24"/>
+          <w:szCs w:val="24"/>
+        </w:rPr>
+        <w:t>Whether a ninja can break through certain defenses</w:t>
+      </w:r>
+    </w:p>
+    <w:p>
+      <w:pPr>
+        <w:widowControl w:val="0"/>
+        <w:numPr>
+          <w:ilvl w:val="2"/>
+          <w:numId w:val="1"/>
+        </w:numPr>
+        <w:tabs>
+          <w:tab w:val="left" w:pos="720"/>
+        </w:tabs>
+        <w:autoSpaceDE w:val="0"/>
+        <w:autoSpaceDN w:val="0"/>
+        <w:adjustRightInd w:val="0"/>
+        <w:spacing w:after="0" w:line="240" w:lineRule="auto"/>
+        <w:rPr>
+          <w:rFonts w:eastAsia="HiraginoSans-W3" w:cs="Calibri"/>
+          <w:kern w:val="0"/>
+          <w:sz w:val="24"/>
+          <w:szCs w:val="24"/>
+        </w:rPr>
+      </w:pPr>
+      <w:r>
+        <w:rPr>
+          <w:rFonts w:eastAsia="HiraginoSans-W3" w:cs="Calibri"/>
+          <w:kern w:val="0"/>
+          <w:sz w:val="24"/>
+          <w:szCs w:val="24"/>
+        </w:rPr>
+        <w:t>How hard a ninja’s physical defenses are to penetrate.</w:t>
+      </w:r>
+    </w:p>
+    <w:p>
+      <w:pPr>
+        <w:widowControl w:val="0"/>
+        <w:numPr>
+          <w:ilvl w:val="1"/>
+          <w:numId w:val="1"/>
+        </w:numPr>
+        <w:tabs>
+          <w:tab w:val="left" w:pos="720"/>
+        </w:tabs>
+        <w:autoSpaceDE w:val="0"/>
+        <w:autoSpaceDN w:val="0"/>
+        <w:adjustRightInd w:val="0"/>
+        <w:spacing w:after="0" w:line="240" w:lineRule="auto"/>
+        <w:rPr>
+          <w:rFonts w:eastAsia="HiraginoSans-W3" w:cs="Calibri"/>
+          <w:kern w:val="0"/>
+          <w:sz w:val="24"/>
+          <w:szCs w:val="24"/>
+        </w:rPr>
+      </w:pPr>
+      <w:r>
+        <w:rPr>
+          <w:rFonts w:eastAsia="HiraginoSans-W3" w:cs="Calibri"/>
+          <w:kern w:val="0"/>
+          <w:sz w:val="24"/>
+          <w:szCs w:val="24"/>
+        </w:rPr>
+        <w:t>Chakra levels</w:t>
+      </w:r>
+    </w:p>
+    <w:p>
+      <w:pPr>
+        <w:widowControl w:val="0"/>
+        <w:numPr>
+          <w:ilvl w:val="2"/>
+          <w:numId w:val="1"/>
+        </w:numPr>
+        <w:tabs>
+          <w:tab w:val="left" w:pos="720"/>
+        </w:tabs>
+        <w:autoSpaceDE w:val="0"/>
+        <w:autoSpaceDN w:val="0"/>
+        <w:adjustRightInd w:val="0"/>
+        <w:spacing w:after="0" w:line="240" w:lineRule="auto"/>
+        <w:rPr>
+          <w:rFonts w:eastAsia="HiraginoSans-W3" w:cs="Calibri"/>
+          <w:kern w:val="0"/>
+          <w:sz w:val="24"/>
+          <w:szCs w:val="24"/>
+        </w:rPr>
+      </w:pPr>
+      <w:r>
+        <w:rPr>
+          <w:rFonts w:eastAsia="HiraginoSans-W3" w:cs="Calibri"/>
+          <w:kern w:val="0"/>
+          <w:sz w:val="24"/>
+          <w:szCs w:val="24"/>
+        </w:rPr>
+        <w:t>How much chakra a ninja has available to expend.</w:t>
+      </w:r>
+    </w:p>
+    <w:p>
+      <w:pPr>
+        <w:widowControl w:val="0"/>
+        <w:numPr>
+          <w:ilvl w:val="1"/>
+          <w:numId w:val="1"/>
+        </w:numPr>
+        <w:tabs>
+          <w:tab w:val="left" w:pos="720"/>
+        </w:tabs>
+        <w:autoSpaceDE w:val="0"/>
+        <w:autoSpaceDN w:val="0"/>
+        <w:adjustRightInd w:val="0"/>
+        <w:spacing w:after="0" w:line="240" w:lineRule="auto"/>
+        <w:rPr>
+          <w:rFonts w:eastAsia="HiraginoSans-W3" w:cs="Calibri"/>
+          <w:kern w:val="0"/>
+          <w:sz w:val="24"/>
+          <w:szCs w:val="24"/>
+        </w:rPr>
+      </w:pPr>
+      <w:r>
+        <w:rPr>
+          <w:rFonts w:eastAsia="HiraginoSans-W3" w:cs="Calibri"/>
+          <w:kern w:val="0"/>
+          <w:sz w:val="24"/>
+          <w:szCs w:val="24"/>
+        </w:rPr>
+        <w:t>Chakra control</w:t>
+      </w:r>
+    </w:p>
+    <w:p>
+      <w:pPr>
+        <w:widowControl w:val="0"/>
+        <w:numPr>
+          <w:ilvl w:val="2"/>
+          <w:numId w:val="1"/>
+        </w:numPr>
+        <w:tabs>
+          <w:tab w:val="left" w:pos="720"/>
+        </w:tabs>
+        <w:autoSpaceDE w:val="0"/>
+        <w:autoSpaceDN w:val="0"/>
+        <w:adjustRightInd w:val="0"/>
+        <w:spacing w:after="0" w:line="240" w:lineRule="auto"/>
+        <w:rPr>
+          <w:rFonts w:eastAsia="HiraginoSans-W3" w:cs="Calibri"/>
+          <w:kern w:val="0"/>
+          <w:sz w:val="24"/>
+          <w:szCs w:val="24"/>
+        </w:rPr>
+      </w:pPr>
+      <w:r>
+        <w:rPr>
+          <w:rFonts w:eastAsia="HiraginoSans-W3" w:cs="Calibri"/>
+          <w:kern w:val="0"/>
+          <w:sz w:val="24"/>
+          <w:szCs w:val="24"/>
+        </w:rPr>
+        <w:t>How difficult or complex of a jutsu a ninja has access to.</w:t>
+      </w:r>
+    </w:p>
+    <w:p>
+      <w:pPr>
+        <w:widowControl w:val="0"/>
+        <w:numPr>
+          <w:ilvl w:val="1"/>
+          <w:numId w:val="1"/>
+        </w:numPr>
+        <w:tabs>
+          <w:tab w:val="left" w:pos="720"/>
+        </w:tabs>
+        <w:autoSpaceDE w:val="0"/>
+        <w:autoSpaceDN w:val="0"/>
+        <w:adjustRightInd w:val="0"/>
+        <w:spacing w:after="0" w:line="240" w:lineRule="auto"/>
+        <w:rPr>
+          <w:rFonts w:eastAsia="HiraginoSans-W3" w:cs="Calibri"/>
+          <w:kern w:val="0"/>
+          <w:sz w:val="24"/>
+          <w:szCs w:val="24"/>
+        </w:rPr>
+      </w:pPr>
+      <w:r>
+        <w:rPr>
+          <w:rFonts w:eastAsia="HiraginoSans-W3" w:cs="Calibri"/>
+          <w:kern w:val="0"/>
+          <w:sz w:val="24"/>
+          <w:szCs w:val="24"/>
+        </w:rPr>
+        <w:t>Perception</w:t>
+      </w:r>
+    </w:p>
+    <w:p>
+      <w:pPr>
+        <w:widowControl w:val="0"/>
+        <w:numPr>
+          <w:ilvl w:val="2"/>
+          <w:numId w:val="1"/>
+        </w:numPr>
+        <w:tabs>
+          <w:tab w:val="left" w:pos="720"/>
+        </w:tabs>
+        <w:autoSpaceDE w:val="0"/>
+        <w:autoSpaceDN w:val="0"/>
+        <w:adjustRightInd w:val="0"/>
+        <w:spacing w:after="0" w:line="240" w:lineRule="auto"/>
+        <w:rPr>
+          <w:rFonts w:eastAsia="HiraginoSans-W3" w:cs="Calibri"/>
+          <w:kern w:val="0"/>
+          <w:sz w:val="24"/>
+          <w:szCs w:val="24"/>
+        </w:rPr>
+      </w:pPr>
+      <w:r>
+        <w:rPr>
+          <w:rFonts w:eastAsia="HiraginoSans-W3" w:cs="Calibri"/>
+          <w:kern w:val="0"/>
+          <w:sz w:val="24"/>
+          <w:szCs w:val="24"/>
+        </w:rPr>
+        <w:t xml:space="preserve">How fast an object a ninja can track. Whether a ninja </w:t>
+      </w:r>
+    </w:p>
+    <w:p>
+      <w:pPr>
+        <w:widowControl w:val="0"/>
+        <w:numPr>
+          <w:ilvl w:val="3"/>
+          <w:numId w:val="1"/>
+        </w:numPr>
+        <w:tabs>
+          <w:tab w:val="left" w:pos="720"/>
+        </w:tabs>
+        <w:autoSpaceDE w:val="0"/>
+        <w:autoSpaceDN w:val="0"/>
+        <w:adjustRightInd w:val="0"/>
+        <w:spacing w:after="0" w:line="240" w:lineRule="auto"/>
+        <w:rPr>
+          <w:rFonts w:eastAsia="HiraginoSans-W3" w:cs="Calibri"/>
+          <w:kern w:val="0"/>
+          <w:sz w:val="24"/>
+          <w:szCs w:val="24"/>
+        </w:rPr>
+      </w:pPr>
+      <w:r>
+        <w:rPr>
+          <w:rFonts w:eastAsia="HiraginoSans-W3" w:cs="Calibri"/>
+          <w:kern w:val="0"/>
+          <w:sz w:val="24"/>
+          <w:szCs w:val="24"/>
+        </w:rPr>
+        <w:t xml:space="preserve">notices traps, </w:t>
+      </w:r>
+    </w:p>
+    <w:p>
+      <w:pPr>
+        <w:widowControl w:val="0"/>
+        <w:numPr>
+          <w:ilvl w:val="3"/>
+          <w:numId w:val="1"/>
+        </w:numPr>
+        <w:tabs>
+          <w:tab w:val="left" w:pos="720"/>
+        </w:tabs>
+        <w:autoSpaceDE w:val="0"/>
+        <w:autoSpaceDN w:val="0"/>
+        <w:adjustRightInd w:val="0"/>
+        <w:spacing w:after="0" w:line="240" w:lineRule="auto"/>
+        <w:rPr>
+          <w:rFonts w:eastAsia="HiraginoSans-W3" w:cs="Calibri"/>
+          <w:kern w:val="0"/>
+          <w:sz w:val="24"/>
+          <w:szCs w:val="24"/>
+        </w:rPr>
+      </w:pPr>
+      <w:r>
+        <w:rPr>
+          <w:rFonts w:eastAsia="HiraginoSans-W3" w:cs="Calibri"/>
+          <w:kern w:val="0"/>
+          <w:sz w:val="24"/>
+          <w:szCs w:val="24"/>
+        </w:rPr>
+        <w:t xml:space="preserve">sees through genjutsu, </w:t>
+      </w:r>
+    </w:p>
+    <w:p>
+      <w:pPr>
+        <w:widowControl w:val="0"/>
+        <w:numPr>
+          <w:ilvl w:val="3"/>
+          <w:numId w:val="1"/>
+        </w:numPr>
+        <w:tabs>
+          <w:tab w:val="left" w:pos="720"/>
+        </w:tabs>
+        <w:autoSpaceDE w:val="0"/>
+        <w:autoSpaceDN w:val="0"/>
+        <w:adjustRightInd w:val="0"/>
+        <w:spacing w:after="0" w:line="240" w:lineRule="auto"/>
+        <w:rPr>
+          <w:rFonts w:eastAsia="HiraginoSans-W3" w:cs="Calibri"/>
+          <w:kern w:val="0"/>
+          <w:sz w:val="24"/>
+          <w:szCs w:val="24"/>
+        </w:rPr>
+      </w:pPr>
+      <w:r>
+        <w:rPr>
+          <w:rFonts w:eastAsia="HiraginoSans-W3" w:cs="Calibri"/>
+          <w:kern w:val="0"/>
+          <w:sz w:val="24"/>
+          <w:szCs w:val="24"/>
+        </w:rPr>
+        <w:t>detects a hidden ninja?</w:t>
+      </w:r>
+    </w:p>
+    <w:p>
+      <w:pPr>
+        <w:widowControl w:val="0"/>
+        <w:numPr>
+          <w:ilvl w:val="3"/>
+          <w:numId w:val="1"/>
+        </w:numPr>
+        <w:tabs>
+          <w:tab w:val="left" w:pos="720"/>
+        </w:tabs>
+        <w:autoSpaceDE w:val="0"/>
+        <w:autoSpaceDN w:val="0"/>
+        <w:adjustRightInd w:val="0"/>
+        <w:spacing w:after="0" w:line="240" w:lineRule="auto"/>
+        <w:rPr>
+          <w:rFonts w:eastAsia="HiraginoSans-W3" w:cs="Calibri"/>
+          <w:kern w:val="0"/>
+          <w:sz w:val="24"/>
+          <w:szCs w:val="24"/>
+        </w:rPr>
+      </w:pPr>
+      <w:r>
+        <w:rPr>
+          <w:rFonts w:eastAsia="HiraginoSans-W3" w:cs="Calibri"/>
+          <w:kern w:val="0"/>
+          <w:sz w:val="24"/>
+          <w:szCs w:val="24"/>
+        </w:rPr>
+        <w:t>detects a projectile thrown from hiding,</w:t>
+      </w:r>
+    </w:p>
+    <w:p>
+      <w:pPr>
+        <w:widowControl w:val="0"/>
+        <w:numPr>
+          <w:ilvl w:val="1"/>
+          <w:numId w:val="1"/>
+        </w:numPr>
+        <w:tabs>
+          <w:tab w:val="left" w:pos="720"/>
+        </w:tabs>
+        <w:autoSpaceDE w:val="0"/>
+        <w:autoSpaceDN w:val="0"/>
+        <w:adjustRightInd w:val="0"/>
+        <w:spacing w:after="0" w:line="240" w:lineRule="auto"/>
+        <w:rPr>
+          <w:rFonts w:eastAsia="HiraginoSans-W3" w:cs="Calibri"/>
+          <w:kern w:val="0"/>
+          <w:sz w:val="24"/>
+          <w:szCs w:val="24"/>
+        </w:rPr>
+      </w:pPr>
+      <w:r>
+        <w:rPr>
+          <w:rFonts w:eastAsia="HiraginoSans-W3" w:cs="Calibri"/>
+          <w:kern w:val="0"/>
+          <w:sz w:val="24"/>
+          <w:szCs w:val="24"/>
+        </w:rPr>
+        <w:t>Health</w:t>
+      </w:r>
+    </w:p>
+    <w:p>
+      <w:pPr>
+        <w:widowControl w:val="0"/>
+        <w:numPr>
+          <w:ilvl w:val="2"/>
+          <w:numId w:val="1"/>
+        </w:numPr>
+        <w:tabs>
+          <w:tab w:val="left" w:pos="720"/>
+        </w:tabs>
+        <w:autoSpaceDE w:val="0"/>
+        <w:autoSpaceDN w:val="0"/>
+        <w:adjustRightInd w:val="0"/>
+        <w:spacing w:after="0" w:line="240" w:lineRule="auto"/>
+        <w:rPr>
+          <w:rFonts w:eastAsia="HiraginoSans-W3" w:cs="Calibri"/>
+          <w:kern w:val="0"/>
+          <w:sz w:val="24"/>
+          <w:szCs w:val="24"/>
+        </w:rPr>
+      </w:pPr>
+      <w:r>
+        <w:rPr>
+          <w:rFonts w:eastAsia="HiraginoSans-W3" w:cs="Calibri"/>
+          <w:kern w:val="0"/>
+          <w:sz w:val="24"/>
+          <w:szCs w:val="24"/>
+        </w:rPr>
+        <w:t>How much damage a ninja can take before dying</w:t>
+      </w:r>
+    </w:p>
+    <w:p>
+      <w:pPr>
+        <w:widowControl w:val="0"/>
+        <w:numPr>
+          <w:ilvl w:val="1"/>
+          <w:numId w:val="1"/>
+        </w:numPr>
+        <w:tabs>
+          <w:tab w:val="left" w:pos="720"/>
+        </w:tabs>
+        <w:autoSpaceDE w:val="0"/>
+        <w:autoSpaceDN w:val="0"/>
+        <w:adjustRightInd w:val="0"/>
+        <w:spacing w:after="0" w:line="240" w:lineRule="auto"/>
+        <w:rPr>
+          <w:rFonts w:eastAsia="HiraginoSans-W3" w:cs="Calibri"/>
+          <w:kern w:val="0"/>
+          <w:sz w:val="24"/>
+          <w:szCs w:val="24"/>
+        </w:rPr>
+      </w:pPr>
+      <w:r>
+        <w:rPr>
+          <w:rFonts w:eastAsia="HiraginoSans-W3" w:cs="Calibri"/>
+          <w:kern w:val="0"/>
+          <w:sz w:val="24"/>
+          <w:szCs w:val="24"/>
+        </w:rPr>
+        <w:t>Spirit</w:t>
+      </w:r>
+    </w:p>
+    <w:p>
+      <w:pPr>
+        <w:widowControl w:val="0"/>
+        <w:numPr>
+          <w:ilvl w:val="2"/>
+          <w:numId w:val="1"/>
+        </w:numPr>
+        <w:tabs>
+          <w:tab w:val="left" w:pos="720"/>
+        </w:tabs>
+        <w:autoSpaceDE w:val="0"/>
+        <w:autoSpaceDN w:val="0"/>
+        <w:adjustRightInd w:val="0"/>
+        <w:spacing w:after="0" w:line="240" w:lineRule="auto"/>
+        <w:rPr>
+          <w:rFonts w:eastAsia="HiraginoSans-W3" w:cs="Calibri"/>
+          <w:kern w:val="0"/>
+          <w:sz w:val="24"/>
+          <w:szCs w:val="24"/>
+        </w:rPr>
+      </w:pPr>
+      <w:r>
+        <w:rPr>
+          <w:rFonts w:eastAsia="HiraginoSans-W3" w:cs="Calibri"/>
+          <w:kern w:val="0"/>
+          <w:sz w:val="24"/>
+          <w:szCs w:val="24"/>
+        </w:rPr>
+        <w:t>How far a ninja can push themselves beyond their own limits.</w:t>
+      </w:r>
+    </w:p>
+    <w:p>
+      <w:pPr>
+        <w:widowControl w:val="0"/>
+        <w:numPr>
+          <w:ilvl w:val="3"/>
+          <w:numId w:val="1"/>
+        </w:numPr>
+        <w:tabs>
+          <w:tab w:val="left" w:pos="720"/>
+        </w:tabs>
+        <w:autoSpaceDE w:val="0"/>
+        <w:autoSpaceDN w:val="0"/>
+        <w:adjustRightInd w:val="0"/>
+        <w:spacing w:after="0" w:line="240" w:lineRule="auto"/>
+        <w:rPr>
+          <w:rFonts w:eastAsia="HiraginoSans-W3" w:cs="Calibri"/>
+          <w:kern w:val="0"/>
+          <w:sz w:val="24"/>
+          <w:szCs w:val="24"/>
+        </w:rPr>
+      </w:pPr>
+      <w:r>
+        <w:rPr>
+          <w:rFonts w:eastAsia="HiraginoSans-W3" w:cs="Calibri"/>
+          <w:kern w:val="0"/>
+          <w:sz w:val="24"/>
+          <w:szCs w:val="24"/>
+        </w:rPr>
         <w:lastRenderedPageBreak/>
-        <w:t>Actions</w:t>
-      </w:r>
-      <w:r>
-        <w:rPr>
-          <w:rFonts w:eastAsia="HiraginoSans-W3" w:cs="Calibri"/>
-          <w:kern w:val="0"/>
-          <w:sz w:val="24"/>
-          <w:szCs w:val="24"/>
-        </w:rPr>
-        <w:t xml:space="preserve"> (</w:t>
-      </w:r>
-      <w:proofErr w:type="spellStart"/>
-      <w:r>
-        <w:rPr>
-          <w:rFonts w:eastAsia="HiraginoSans-W3" w:cs="Calibri"/>
-          <w:kern w:val="0"/>
-          <w:sz w:val="24"/>
-          <w:szCs w:val="24"/>
-        </w:rPr>
-        <w:t>ie</w:t>
-      </w:r>
-      <w:proofErr w:type="spellEnd"/>
-      <w:r>
-        <w:rPr>
-          <w:rFonts w:eastAsia="HiraginoSans-W3" w:cs="Calibri"/>
-          <w:kern w:val="0"/>
-          <w:sz w:val="24"/>
-          <w:szCs w:val="24"/>
-        </w:rPr>
-        <w:t xml:space="preserve">, attacks, blocks, dodges, basically anything but pure movement) have the following </w:t>
-      </w:r>
-      <w:proofErr w:type="gramStart"/>
-      <w:r>
-        <w:rPr>
-          <w:rFonts w:eastAsia="HiraginoSans-W3" w:cs="Calibri"/>
-          <w:kern w:val="0"/>
-          <w:sz w:val="24"/>
-          <w:szCs w:val="24"/>
-        </w:rPr>
-        <w:t>attributes</w:t>
-      </w:r>
-      <w:proofErr w:type="gramEnd"/>
-    </w:p>
-    <w:p>
-      <w:pPr>
-        <w:widowControl w:val="0"/>
-        <w:numPr>
-          <w:ilvl w:val="1"/>
-          <w:numId w:val="1"/>
-        </w:numPr>
-        <w:tabs>
-          <w:tab w:val="left" w:pos="720"/>
-        </w:tabs>
-        <w:autoSpaceDE w:val="0"/>
-        <w:autoSpaceDN w:val="0"/>
-        <w:adjustRightInd w:val="0"/>
-        <w:spacing w:after="0" w:line="240" w:lineRule="auto"/>
-        <w:rPr>
-          <w:rFonts w:eastAsia="HiraginoSans-W3" w:cs="Calibri"/>
-          <w:kern w:val="0"/>
-          <w:sz w:val="24"/>
-          <w:szCs w:val="24"/>
-        </w:rPr>
-      </w:pPr>
-      <w:r>
-        <w:rPr>
-          <w:rFonts w:eastAsia="HiraginoSans-W3" w:cs="Calibri"/>
-          <w:kern w:val="0"/>
-          <w:sz w:val="24"/>
-          <w:szCs w:val="24"/>
-        </w:rPr>
-        <w:t xml:space="preserve">Delay – How fast a move can be executed. Like initiative in D&amp;D, it determines which move fires off first when two moves “clash.” Unlike D&amp;D, the </w:t>
-      </w:r>
-      <w:r>
-        <w:rPr>
-          <w:rFonts w:eastAsia="HiraginoSans-W3" w:cs="Calibri"/>
-          <w:kern w:val="0"/>
-          <w:sz w:val="24"/>
-          <w:szCs w:val="24"/>
-        </w:rPr>
-        <w:t>action</w:t>
-      </w:r>
-      <w:r>
-        <w:rPr>
-          <w:rFonts w:eastAsia="HiraginoSans-W3" w:cs="Calibri"/>
-          <w:kern w:val="0"/>
-          <w:sz w:val="24"/>
-          <w:szCs w:val="24"/>
-        </w:rPr>
-        <w:t xml:space="preserve"> associated with the lower number goes first.</w:t>
-      </w:r>
-    </w:p>
-    <w:p>
-      <w:pPr>
-        <w:widowControl w:val="0"/>
-        <w:numPr>
-          <w:ilvl w:val="1"/>
-          <w:numId w:val="1"/>
-        </w:numPr>
-        <w:tabs>
-          <w:tab w:val="left" w:pos="720"/>
-        </w:tabs>
-        <w:autoSpaceDE w:val="0"/>
-        <w:autoSpaceDN w:val="0"/>
-        <w:adjustRightInd w:val="0"/>
-        <w:spacing w:after="0" w:line="240" w:lineRule="auto"/>
-        <w:rPr>
-          <w:rFonts w:eastAsia="HiraginoSans-W3" w:cs="Calibri"/>
-          <w:kern w:val="0"/>
-          <w:sz w:val="24"/>
-          <w:szCs w:val="24"/>
-        </w:rPr>
-      </w:pPr>
-      <w:r>
-        <w:rPr>
-          <w:rFonts w:eastAsia="HiraginoSans-W3" w:cs="Calibri"/>
-          <w:kern w:val="0"/>
-          <w:sz w:val="24"/>
-          <w:szCs w:val="24"/>
-        </w:rPr>
-        <w:t>Strength – Damage done by move.</w:t>
-      </w:r>
-    </w:p>
-    <w:p>
-      <w:pPr>
-        <w:widowControl w:val="0"/>
-        <w:numPr>
-          <w:ilvl w:val="1"/>
-          <w:numId w:val="1"/>
-        </w:numPr>
-        <w:tabs>
-          <w:tab w:val="left" w:pos="720"/>
-        </w:tabs>
-        <w:autoSpaceDE w:val="0"/>
-        <w:autoSpaceDN w:val="0"/>
-        <w:adjustRightInd w:val="0"/>
-        <w:spacing w:after="0" w:line="240" w:lineRule="auto"/>
-        <w:rPr>
-          <w:rFonts w:eastAsia="HiraginoSans-W3" w:cs="Calibri"/>
-          <w:kern w:val="0"/>
-          <w:sz w:val="24"/>
-          <w:szCs w:val="24"/>
-        </w:rPr>
-      </w:pPr>
-      <w:r>
-        <w:rPr>
-          <w:rFonts w:eastAsia="HiraginoSans-W3" w:cs="Calibri"/>
-          <w:kern w:val="0"/>
-          <w:sz w:val="24"/>
-          <w:szCs w:val="24"/>
-        </w:rPr>
-        <w:t>Cooldown/Time-To-Recover – How long a character must wait before executing a new move.</w:t>
-      </w:r>
-    </w:p>
-    <w:p>
-      <w:pPr>
-        <w:widowControl w:val="0"/>
-        <w:numPr>
-          <w:ilvl w:val="1"/>
-          <w:numId w:val="1"/>
-        </w:numPr>
-        <w:tabs>
-          <w:tab w:val="left" w:pos="720"/>
-        </w:tabs>
-        <w:autoSpaceDE w:val="0"/>
-        <w:autoSpaceDN w:val="0"/>
-        <w:adjustRightInd w:val="0"/>
-        <w:spacing w:after="0" w:line="240" w:lineRule="auto"/>
-        <w:rPr>
-          <w:rFonts w:eastAsia="HiraginoSans-W3" w:cs="Calibri"/>
-          <w:kern w:val="0"/>
-          <w:sz w:val="24"/>
-          <w:szCs w:val="24"/>
-        </w:rPr>
-      </w:pPr>
-      <w:r>
-        <w:rPr>
-          <w:rFonts w:eastAsia="HiraginoSans-W3" w:cs="Calibri"/>
-          <w:kern w:val="0"/>
-          <w:sz w:val="24"/>
-          <w:szCs w:val="24"/>
-        </w:rPr>
-        <w:t>Stun Dice -- The number of d10s your opponent must add to their stun dice pool if this attack hits.</w:t>
-      </w:r>
-    </w:p>
-    <w:p>
-      <w:pPr>
-        <w:widowControl w:val="0"/>
-        <w:numPr>
-          <w:ilvl w:val="1"/>
-          <w:numId w:val="1"/>
-        </w:numPr>
-        <w:tabs>
-          <w:tab w:val="left" w:pos="720"/>
-        </w:tabs>
-        <w:autoSpaceDE w:val="0"/>
-        <w:autoSpaceDN w:val="0"/>
-        <w:adjustRightInd w:val="0"/>
-        <w:spacing w:after="0" w:line="240" w:lineRule="auto"/>
-        <w:rPr>
-          <w:rFonts w:eastAsia="HiraginoSans-W3" w:cs="Calibri"/>
-          <w:kern w:val="0"/>
-          <w:sz w:val="24"/>
-          <w:szCs w:val="24"/>
-        </w:rPr>
-      </w:pPr>
-      <w:r>
-        <w:rPr>
-          <w:rFonts w:eastAsia="HiraginoSans-W3" w:cs="Calibri"/>
-          <w:kern w:val="0"/>
-          <w:sz w:val="24"/>
-          <w:szCs w:val="24"/>
-        </w:rPr>
-        <w:t xml:space="preserve">Movement – The number of spaces the user </w:t>
-      </w:r>
-      <w:r>
-        <w:rPr>
-          <w:rFonts w:eastAsia="HiraginoSans-W3" w:cs="Calibri"/>
-          <w:kern w:val="0"/>
-          <w:sz w:val="24"/>
-          <w:szCs w:val="24"/>
-        </w:rPr>
-        <w:t>must</w:t>
-      </w:r>
-      <w:r>
-        <w:rPr>
-          <w:rFonts w:eastAsia="HiraginoSans-W3" w:cs="Calibri"/>
-          <w:kern w:val="0"/>
-          <w:sz w:val="24"/>
-          <w:szCs w:val="24"/>
-        </w:rPr>
-        <w:t xml:space="preserve"> move right before attacking.</w:t>
-      </w:r>
-    </w:p>
-    <w:p>
-      <w:pPr>
-        <w:widowControl w:val="0"/>
-        <w:numPr>
-          <w:ilvl w:val="1"/>
-          <w:numId w:val="1"/>
-        </w:numPr>
-        <w:tabs>
-          <w:tab w:val="left" w:pos="720"/>
-        </w:tabs>
-        <w:autoSpaceDE w:val="0"/>
-        <w:autoSpaceDN w:val="0"/>
-        <w:adjustRightInd w:val="0"/>
-        <w:spacing w:after="0" w:line="240" w:lineRule="auto"/>
-        <w:rPr>
-          <w:rFonts w:eastAsia="HiraginoSans-W3" w:cs="Calibri"/>
-          <w:kern w:val="0"/>
-          <w:sz w:val="24"/>
-          <w:szCs w:val="24"/>
-        </w:rPr>
-      </w:pPr>
-      <w:r>
-        <w:rPr>
-          <w:rFonts w:eastAsia="HiraginoSans-W3" w:cs="Calibri"/>
-          <w:kern w:val="0"/>
-          <w:sz w:val="24"/>
-          <w:szCs w:val="24"/>
-        </w:rPr>
-        <w:t>Custom – Describes any additional effects a move that successfully lands has.</w:t>
-      </w:r>
-    </w:p>
-    <w:p>
-      <w:pPr>
-        <w:widowControl w:val="0"/>
-        <w:numPr>
-          <w:ilvl w:val="1"/>
-          <w:numId w:val="1"/>
-        </w:numPr>
-        <w:tabs>
-          <w:tab w:val="left" w:pos="720"/>
-        </w:tabs>
-        <w:autoSpaceDE w:val="0"/>
-        <w:autoSpaceDN w:val="0"/>
-        <w:adjustRightInd w:val="0"/>
-        <w:spacing w:after="0" w:line="240" w:lineRule="auto"/>
-        <w:rPr>
-          <w:rFonts w:eastAsia="HiraginoSans-W3" w:cs="Calibri"/>
-          <w:kern w:val="0"/>
-          <w:sz w:val="24"/>
-          <w:szCs w:val="24"/>
-        </w:rPr>
-      </w:pPr>
-      <w:r>
-        <w:rPr>
-          <w:rFonts w:eastAsia="HiraginoSans-W3" w:cs="Calibri"/>
-          <w:kern w:val="0"/>
-          <w:sz w:val="24"/>
-          <w:szCs w:val="24"/>
-        </w:rPr>
-        <w:t>Chakra use</w:t>
-      </w:r>
-    </w:p>
-    <w:p>
-      <w:pPr>
-        <w:widowControl w:val="0"/>
-        <w:numPr>
-          <w:ilvl w:val="0"/>
-          <w:numId w:val="1"/>
-        </w:numPr>
-        <w:tabs>
-          <w:tab w:val="left" w:pos="720"/>
-        </w:tabs>
-        <w:autoSpaceDE w:val="0"/>
-        <w:autoSpaceDN w:val="0"/>
-        <w:adjustRightInd w:val="0"/>
-        <w:spacing w:after="0" w:line="240" w:lineRule="auto"/>
-        <w:rPr>
-          <w:rFonts w:eastAsia="HiraginoSans-W3" w:cs="Calibri"/>
-          <w:kern w:val="0"/>
-          <w:sz w:val="24"/>
-          <w:szCs w:val="24"/>
-        </w:rPr>
-      </w:pPr>
-      <w:r>
-        <w:rPr>
-          <w:rFonts w:eastAsia="HiraginoSans-W3" w:cs="Calibri"/>
-          <w:kern w:val="0"/>
-          <w:sz w:val="24"/>
-          <w:szCs w:val="24"/>
-        </w:rPr>
-        <w:t>Surprise</w:t>
-      </w:r>
-    </w:p>
-    <w:p>
-      <w:pPr>
-        <w:widowControl w:val="0"/>
-        <w:numPr>
-          <w:ilvl w:val="1"/>
-          <w:numId w:val="1"/>
-        </w:numPr>
-        <w:tabs>
-          <w:tab w:val="left" w:pos="720"/>
-        </w:tabs>
-        <w:autoSpaceDE w:val="0"/>
-        <w:autoSpaceDN w:val="0"/>
-        <w:adjustRightInd w:val="0"/>
-        <w:spacing w:after="0" w:line="240" w:lineRule="auto"/>
-        <w:rPr>
-          <w:rFonts w:eastAsia="HiraginoSans-W3" w:cs="Calibri"/>
-          <w:kern w:val="0"/>
-          <w:sz w:val="24"/>
-          <w:szCs w:val="24"/>
-        </w:rPr>
-      </w:pPr>
-      <w:r>
-        <w:rPr>
-          <w:rFonts w:eastAsia="HiraginoSans-W3" w:cs="Calibri"/>
-          <w:kern w:val="0"/>
-          <w:sz w:val="24"/>
-          <w:szCs w:val="24"/>
-        </w:rPr>
-        <w:t>When a Ninja surprises their enemy, they get to take a turn for free.</w:t>
-      </w:r>
-    </w:p>
-    <w:p>
-      <w:pPr>
-        <w:widowControl w:val="0"/>
-        <w:numPr>
-          <w:ilvl w:val="0"/>
-          <w:numId w:val="1"/>
-        </w:numPr>
-        <w:tabs>
-          <w:tab w:val="left" w:pos="720"/>
-        </w:tabs>
-        <w:autoSpaceDE w:val="0"/>
-        <w:autoSpaceDN w:val="0"/>
-        <w:adjustRightInd w:val="0"/>
-        <w:spacing w:after="0" w:line="240" w:lineRule="auto"/>
-        <w:rPr>
-          <w:rFonts w:eastAsia="HiraginoSans-W3" w:cs="Calibri"/>
-          <w:kern w:val="0"/>
-          <w:sz w:val="24"/>
-          <w:szCs w:val="24"/>
-        </w:rPr>
-      </w:pPr>
-      <w:r>
-        <w:rPr>
-          <w:rFonts w:eastAsia="HiraginoSans-W3" w:cs="Calibri"/>
-          <w:kern w:val="0"/>
-          <w:sz w:val="24"/>
-          <w:szCs w:val="24"/>
-        </w:rPr>
-        <w:t>Need to account for the following stats/attributes:</w:t>
-      </w:r>
-    </w:p>
-    <w:p>
-      <w:pPr>
-        <w:widowControl w:val="0"/>
-        <w:numPr>
-          <w:ilvl w:val="1"/>
-          <w:numId w:val="1"/>
-        </w:numPr>
-        <w:tabs>
-          <w:tab w:val="left" w:pos="720"/>
-        </w:tabs>
-        <w:autoSpaceDE w:val="0"/>
-        <w:autoSpaceDN w:val="0"/>
-        <w:adjustRightInd w:val="0"/>
-        <w:spacing w:after="0" w:line="240" w:lineRule="auto"/>
-        <w:rPr>
-          <w:rFonts w:eastAsia="HiraginoSans-W3" w:cs="Calibri"/>
-          <w:kern w:val="0"/>
-          <w:sz w:val="24"/>
-          <w:szCs w:val="24"/>
-        </w:rPr>
-      </w:pPr>
-      <w:r>
-        <w:rPr>
-          <w:rFonts w:eastAsia="HiraginoSans-W3" w:cs="Calibri"/>
-          <w:kern w:val="0"/>
-          <w:sz w:val="24"/>
-          <w:szCs w:val="24"/>
-        </w:rPr>
-        <w:t>Physical speed/agility</w:t>
-      </w:r>
-    </w:p>
-    <w:p>
-      <w:pPr>
-        <w:widowControl w:val="0"/>
-        <w:numPr>
-          <w:ilvl w:val="2"/>
-          <w:numId w:val="1"/>
-        </w:numPr>
-        <w:tabs>
-          <w:tab w:val="left" w:pos="720"/>
-        </w:tabs>
-        <w:autoSpaceDE w:val="0"/>
-        <w:autoSpaceDN w:val="0"/>
-        <w:adjustRightInd w:val="0"/>
-        <w:spacing w:after="0" w:line="240" w:lineRule="auto"/>
-        <w:rPr>
-          <w:rFonts w:eastAsia="HiraginoSans-W3" w:cs="Calibri"/>
-          <w:kern w:val="0"/>
-          <w:sz w:val="24"/>
-          <w:szCs w:val="24"/>
-        </w:rPr>
-      </w:pPr>
-      <w:r>
-        <w:rPr>
-          <w:rFonts w:eastAsia="HiraginoSans-W3" w:cs="Calibri"/>
-          <w:kern w:val="0"/>
-          <w:sz w:val="24"/>
-          <w:szCs w:val="24"/>
-        </w:rPr>
-        <w:t xml:space="preserve">How many spaces a ninja can move in a </w:t>
-      </w:r>
-      <w:proofErr w:type="gramStart"/>
-      <w:r>
-        <w:rPr>
-          <w:rFonts w:eastAsia="HiraginoSans-W3" w:cs="Calibri"/>
-          <w:kern w:val="0"/>
-          <w:sz w:val="24"/>
-          <w:szCs w:val="24"/>
-        </w:rPr>
-        <w:t>round</w:t>
-      </w:r>
-      <w:proofErr w:type="gramEnd"/>
-    </w:p>
-    <w:p>
-      <w:pPr>
-        <w:widowControl w:val="0"/>
-        <w:numPr>
-          <w:ilvl w:val="2"/>
-          <w:numId w:val="1"/>
-        </w:numPr>
-        <w:tabs>
-          <w:tab w:val="left" w:pos="720"/>
-        </w:tabs>
-        <w:autoSpaceDE w:val="0"/>
-        <w:autoSpaceDN w:val="0"/>
-        <w:adjustRightInd w:val="0"/>
-        <w:spacing w:after="0" w:line="240" w:lineRule="auto"/>
-        <w:rPr>
-          <w:rFonts w:eastAsia="HiraginoSans-W3" w:cs="Calibri"/>
-          <w:kern w:val="0"/>
-          <w:sz w:val="24"/>
-          <w:szCs w:val="24"/>
-        </w:rPr>
-      </w:pPr>
-      <w:r>
-        <w:rPr>
-          <w:rFonts w:eastAsia="HiraginoSans-W3" w:cs="Calibri"/>
-          <w:kern w:val="0"/>
-          <w:sz w:val="24"/>
-          <w:szCs w:val="24"/>
-        </w:rPr>
-        <w:t xml:space="preserve">how many actions a ninja can perform in a </w:t>
-      </w:r>
-      <w:proofErr w:type="gramStart"/>
-      <w:r>
-        <w:rPr>
-          <w:rFonts w:eastAsia="HiraginoSans-W3" w:cs="Calibri"/>
-          <w:kern w:val="0"/>
-          <w:sz w:val="24"/>
-          <w:szCs w:val="24"/>
-        </w:rPr>
-        <w:t>round</w:t>
-      </w:r>
-      <w:proofErr w:type="gramEnd"/>
-    </w:p>
-    <w:p>
-      <w:pPr>
-        <w:widowControl w:val="0"/>
-        <w:numPr>
-          <w:ilvl w:val="2"/>
-          <w:numId w:val="1"/>
-        </w:numPr>
-        <w:tabs>
-          <w:tab w:val="left" w:pos="720"/>
-        </w:tabs>
-        <w:autoSpaceDE w:val="0"/>
-        <w:autoSpaceDN w:val="0"/>
-        <w:adjustRightInd w:val="0"/>
-        <w:spacing w:after="0" w:line="240" w:lineRule="auto"/>
-        <w:rPr>
-          <w:rFonts w:eastAsia="HiraginoSans-W3" w:cs="Calibri"/>
-          <w:kern w:val="0"/>
-          <w:sz w:val="24"/>
-          <w:szCs w:val="24"/>
-        </w:rPr>
-      </w:pPr>
-      <w:r>
-        <w:rPr>
-          <w:rFonts w:eastAsia="HiraginoSans-W3" w:cs="Calibri"/>
-          <w:kern w:val="0"/>
-          <w:sz w:val="24"/>
-          <w:szCs w:val="24"/>
-        </w:rPr>
-        <w:t>Base speed: 15 feet (3 spaces) per half-second.</w:t>
-      </w:r>
-    </w:p>
-    <w:p>
-      <w:pPr>
-        <w:widowControl w:val="0"/>
-        <w:numPr>
-          <w:ilvl w:val="2"/>
-          <w:numId w:val="1"/>
-        </w:numPr>
-        <w:tabs>
-          <w:tab w:val="left" w:pos="720"/>
-        </w:tabs>
-        <w:autoSpaceDE w:val="0"/>
-        <w:autoSpaceDN w:val="0"/>
-        <w:adjustRightInd w:val="0"/>
-        <w:spacing w:after="0" w:line="240" w:lineRule="auto"/>
-        <w:rPr>
-          <w:rFonts w:eastAsia="HiraginoSans-W3" w:cs="Calibri"/>
-          <w:kern w:val="0"/>
-          <w:sz w:val="24"/>
-          <w:szCs w:val="24"/>
-        </w:rPr>
-      </w:pPr>
-      <w:r>
-        <w:rPr>
-          <w:rFonts w:eastAsia="HiraginoSans-W3" w:cs="Calibri"/>
-          <w:kern w:val="0"/>
-          <w:sz w:val="24"/>
-          <w:szCs w:val="24"/>
-        </w:rPr>
-        <w:t>Numerical speed adds to how many spaces one can move, subtracts from each move’s delay and cooldown.</w:t>
-      </w:r>
-    </w:p>
-    <w:p>
-      <w:pPr>
-        <w:widowControl w:val="0"/>
-        <w:numPr>
-          <w:ilvl w:val="2"/>
-          <w:numId w:val="1"/>
-        </w:numPr>
-        <w:tabs>
-          <w:tab w:val="left" w:pos="720"/>
-        </w:tabs>
-        <w:autoSpaceDE w:val="0"/>
-        <w:autoSpaceDN w:val="0"/>
-        <w:adjustRightInd w:val="0"/>
-        <w:spacing w:after="0" w:line="240" w:lineRule="auto"/>
-        <w:rPr>
-          <w:rFonts w:eastAsia="HiraginoSans-W3" w:cs="Calibri"/>
-          <w:kern w:val="0"/>
-          <w:sz w:val="24"/>
-          <w:szCs w:val="24"/>
-        </w:rPr>
-      </w:pPr>
-      <w:r>
-        <w:rPr>
-          <w:rFonts w:eastAsia="HiraginoSans-W3" w:cs="Calibri"/>
-          <w:kern w:val="0"/>
-          <w:sz w:val="24"/>
-          <w:szCs w:val="24"/>
-        </w:rPr>
-        <w:t xml:space="preserve">How good a ninja is at </w:t>
-      </w:r>
-      <w:proofErr w:type="gramStart"/>
-      <w:r>
-        <w:rPr>
-          <w:rFonts w:eastAsia="HiraginoSans-W3" w:cs="Calibri"/>
-          <w:kern w:val="0"/>
-          <w:sz w:val="24"/>
-          <w:szCs w:val="24"/>
-        </w:rPr>
-        <w:t>dodging</w:t>
-      </w:r>
-      <w:proofErr w:type="gramEnd"/>
-    </w:p>
-    <w:p>
-      <w:pPr>
-        <w:widowControl w:val="0"/>
-        <w:numPr>
-          <w:ilvl w:val="1"/>
-          <w:numId w:val="1"/>
-        </w:numPr>
-        <w:tabs>
-          <w:tab w:val="left" w:pos="720"/>
-        </w:tabs>
-        <w:autoSpaceDE w:val="0"/>
-        <w:autoSpaceDN w:val="0"/>
-        <w:adjustRightInd w:val="0"/>
-        <w:spacing w:after="0" w:line="240" w:lineRule="auto"/>
-        <w:rPr>
-          <w:rFonts w:eastAsia="HiraginoSans-W3" w:cs="Calibri"/>
-          <w:kern w:val="0"/>
-          <w:sz w:val="24"/>
-          <w:szCs w:val="24"/>
-        </w:rPr>
-      </w:pPr>
-      <w:r>
-        <w:rPr>
-          <w:rFonts w:eastAsia="HiraginoSans-W3" w:cs="Calibri"/>
-          <w:kern w:val="0"/>
-          <w:sz w:val="24"/>
-          <w:szCs w:val="24"/>
-        </w:rPr>
-        <w:t>Physical strength</w:t>
-      </w:r>
-    </w:p>
-    <w:p>
-      <w:pPr>
-        <w:widowControl w:val="0"/>
-        <w:numPr>
-          <w:ilvl w:val="2"/>
-          <w:numId w:val="1"/>
-        </w:numPr>
-        <w:tabs>
-          <w:tab w:val="left" w:pos="720"/>
-        </w:tabs>
-        <w:autoSpaceDE w:val="0"/>
-        <w:autoSpaceDN w:val="0"/>
-        <w:adjustRightInd w:val="0"/>
-        <w:spacing w:after="0" w:line="240" w:lineRule="auto"/>
-        <w:rPr>
-          <w:rFonts w:eastAsia="HiraginoSans-W3" w:cs="Calibri"/>
-          <w:kern w:val="0"/>
-          <w:sz w:val="24"/>
-          <w:szCs w:val="24"/>
-        </w:rPr>
-      </w:pPr>
-      <w:r>
-        <w:rPr>
-          <w:rFonts w:eastAsia="HiraginoSans-W3" w:cs="Calibri"/>
-          <w:kern w:val="0"/>
-          <w:sz w:val="24"/>
-          <w:szCs w:val="24"/>
-        </w:rPr>
-        <w:t>How much damage a physical attack does</w:t>
-      </w:r>
-    </w:p>
-    <w:p>
-      <w:pPr>
-        <w:widowControl w:val="0"/>
-        <w:numPr>
-          <w:ilvl w:val="2"/>
-          <w:numId w:val="1"/>
-        </w:numPr>
-        <w:tabs>
-          <w:tab w:val="left" w:pos="720"/>
-        </w:tabs>
-        <w:autoSpaceDE w:val="0"/>
-        <w:autoSpaceDN w:val="0"/>
-        <w:adjustRightInd w:val="0"/>
-        <w:spacing w:after="0" w:line="240" w:lineRule="auto"/>
-        <w:rPr>
-          <w:rFonts w:eastAsia="HiraginoSans-W3" w:cs="Calibri"/>
-          <w:kern w:val="0"/>
-          <w:sz w:val="24"/>
-          <w:szCs w:val="24"/>
-        </w:rPr>
-      </w:pPr>
-      <w:r>
-        <w:rPr>
-          <w:rFonts w:eastAsia="HiraginoSans-W3" w:cs="Calibri"/>
-          <w:kern w:val="0"/>
-          <w:sz w:val="24"/>
-          <w:szCs w:val="24"/>
-        </w:rPr>
-        <w:t xml:space="preserve">How much a ninja can </w:t>
-      </w:r>
-      <w:proofErr w:type="gramStart"/>
-      <w:r>
-        <w:rPr>
-          <w:rFonts w:eastAsia="HiraginoSans-W3" w:cs="Calibri"/>
-          <w:kern w:val="0"/>
-          <w:sz w:val="24"/>
-          <w:szCs w:val="24"/>
-        </w:rPr>
-        <w:t>lift</w:t>
-      </w:r>
-      <w:proofErr w:type="gramEnd"/>
-    </w:p>
-    <w:p>
-      <w:pPr>
-        <w:widowControl w:val="0"/>
-        <w:numPr>
-          <w:ilvl w:val="2"/>
-          <w:numId w:val="1"/>
-        </w:numPr>
-        <w:tabs>
-          <w:tab w:val="left" w:pos="720"/>
-        </w:tabs>
-        <w:autoSpaceDE w:val="0"/>
-        <w:autoSpaceDN w:val="0"/>
-        <w:adjustRightInd w:val="0"/>
-        <w:spacing w:after="0" w:line="240" w:lineRule="auto"/>
-        <w:rPr>
-          <w:rFonts w:eastAsia="HiraginoSans-W3" w:cs="Calibri"/>
-          <w:kern w:val="0"/>
-          <w:sz w:val="24"/>
-          <w:szCs w:val="24"/>
-        </w:rPr>
-      </w:pPr>
-      <w:r>
-        <w:rPr>
-          <w:rFonts w:eastAsia="HiraginoSans-W3" w:cs="Calibri"/>
-          <w:kern w:val="0"/>
-          <w:sz w:val="24"/>
-          <w:szCs w:val="24"/>
-        </w:rPr>
-        <w:t>Whether a ninja can break through certain defenses</w:t>
-      </w:r>
-    </w:p>
-    <w:p>
-      <w:pPr>
-        <w:widowControl w:val="0"/>
-        <w:numPr>
-          <w:ilvl w:val="2"/>
-          <w:numId w:val="1"/>
-        </w:numPr>
-        <w:tabs>
-          <w:tab w:val="left" w:pos="720"/>
-        </w:tabs>
-        <w:autoSpaceDE w:val="0"/>
-        <w:autoSpaceDN w:val="0"/>
-        <w:adjustRightInd w:val="0"/>
-        <w:spacing w:after="0" w:line="240" w:lineRule="auto"/>
-        <w:rPr>
-          <w:rFonts w:eastAsia="HiraginoSans-W3" w:cs="Calibri"/>
-          <w:kern w:val="0"/>
-          <w:sz w:val="24"/>
-          <w:szCs w:val="24"/>
-        </w:rPr>
-      </w:pPr>
-      <w:r>
-        <w:rPr>
-          <w:rFonts w:eastAsia="HiraginoSans-W3" w:cs="Calibri"/>
-          <w:kern w:val="0"/>
-          <w:sz w:val="24"/>
-          <w:szCs w:val="24"/>
-        </w:rPr>
-        <w:t>How hard a ninja’s physical defenses are to penetrate.</w:t>
-      </w:r>
-    </w:p>
-    <w:p>
-      <w:pPr>
-        <w:widowControl w:val="0"/>
-        <w:numPr>
-          <w:ilvl w:val="1"/>
-          <w:numId w:val="1"/>
-        </w:numPr>
-        <w:tabs>
-          <w:tab w:val="left" w:pos="720"/>
-        </w:tabs>
-        <w:autoSpaceDE w:val="0"/>
-        <w:autoSpaceDN w:val="0"/>
-        <w:adjustRightInd w:val="0"/>
-        <w:spacing w:after="0" w:line="240" w:lineRule="auto"/>
-        <w:rPr>
-          <w:rFonts w:eastAsia="HiraginoSans-W3" w:cs="Calibri"/>
-          <w:kern w:val="0"/>
-          <w:sz w:val="24"/>
-          <w:szCs w:val="24"/>
-        </w:rPr>
-      </w:pPr>
-      <w:r>
-        <w:rPr>
-          <w:rFonts w:eastAsia="HiraginoSans-W3" w:cs="Calibri"/>
-          <w:kern w:val="0"/>
-          <w:sz w:val="24"/>
-          <w:szCs w:val="24"/>
-        </w:rPr>
-        <w:t>Chakra levels</w:t>
-      </w:r>
-    </w:p>
-    <w:p>
-      <w:pPr>
-        <w:widowControl w:val="0"/>
-        <w:numPr>
-          <w:ilvl w:val="2"/>
-          <w:numId w:val="1"/>
-        </w:numPr>
-        <w:tabs>
-          <w:tab w:val="left" w:pos="720"/>
-        </w:tabs>
-        <w:autoSpaceDE w:val="0"/>
-        <w:autoSpaceDN w:val="0"/>
-        <w:adjustRightInd w:val="0"/>
-        <w:spacing w:after="0" w:line="240" w:lineRule="auto"/>
-        <w:rPr>
-          <w:rFonts w:eastAsia="HiraginoSans-W3" w:cs="Calibri"/>
-          <w:kern w:val="0"/>
-          <w:sz w:val="24"/>
-          <w:szCs w:val="24"/>
-        </w:rPr>
-      </w:pPr>
-      <w:r>
-        <w:rPr>
-          <w:rFonts w:eastAsia="HiraginoSans-W3" w:cs="Calibri"/>
-          <w:kern w:val="0"/>
-          <w:sz w:val="24"/>
-          <w:szCs w:val="24"/>
-        </w:rPr>
-        <w:t>How much chakra a ninja has available to expend.</w:t>
-      </w:r>
-    </w:p>
-    <w:p>
-      <w:pPr>
-        <w:widowControl w:val="0"/>
-        <w:numPr>
-          <w:ilvl w:val="1"/>
-          <w:numId w:val="1"/>
-        </w:numPr>
-        <w:tabs>
-          <w:tab w:val="left" w:pos="720"/>
-        </w:tabs>
-        <w:autoSpaceDE w:val="0"/>
-        <w:autoSpaceDN w:val="0"/>
-        <w:adjustRightInd w:val="0"/>
-        <w:spacing w:after="0" w:line="240" w:lineRule="auto"/>
-        <w:rPr>
-          <w:rFonts w:eastAsia="HiraginoSans-W3" w:cs="Calibri"/>
-          <w:kern w:val="0"/>
-          <w:sz w:val="24"/>
-          <w:szCs w:val="24"/>
-        </w:rPr>
-      </w:pPr>
-      <w:r>
-        <w:rPr>
-          <w:rFonts w:eastAsia="HiraginoSans-W3" w:cs="Calibri"/>
-          <w:kern w:val="0"/>
-          <w:sz w:val="24"/>
-          <w:szCs w:val="24"/>
-        </w:rPr>
-        <w:t>Chakra control</w:t>
-      </w:r>
-    </w:p>
-    <w:p>
-      <w:pPr>
-        <w:widowControl w:val="0"/>
-        <w:numPr>
-          <w:ilvl w:val="2"/>
-          <w:numId w:val="1"/>
-        </w:numPr>
-        <w:tabs>
-          <w:tab w:val="left" w:pos="720"/>
-        </w:tabs>
-        <w:autoSpaceDE w:val="0"/>
-        <w:autoSpaceDN w:val="0"/>
-        <w:adjustRightInd w:val="0"/>
-        <w:spacing w:after="0" w:line="240" w:lineRule="auto"/>
-        <w:rPr>
-          <w:rFonts w:eastAsia="HiraginoSans-W3" w:cs="Calibri"/>
-          <w:kern w:val="0"/>
-          <w:sz w:val="24"/>
-          <w:szCs w:val="24"/>
-        </w:rPr>
-      </w:pPr>
-      <w:r>
-        <w:rPr>
-          <w:rFonts w:eastAsia="HiraginoSans-W3" w:cs="Calibri"/>
-          <w:kern w:val="0"/>
-          <w:sz w:val="24"/>
-          <w:szCs w:val="24"/>
-        </w:rPr>
-        <w:t xml:space="preserve">How difficult or complex of a </w:t>
-      </w:r>
-      <w:proofErr w:type="spellStart"/>
-      <w:r>
-        <w:rPr>
-          <w:rFonts w:eastAsia="HiraginoSans-W3" w:cs="Calibri"/>
-          <w:kern w:val="0"/>
-          <w:sz w:val="24"/>
-          <w:szCs w:val="24"/>
-        </w:rPr>
-        <w:t>jutsu</w:t>
-      </w:r>
-      <w:proofErr w:type="spellEnd"/>
-      <w:r>
-        <w:rPr>
-          <w:rFonts w:eastAsia="HiraginoSans-W3" w:cs="Calibri"/>
-          <w:kern w:val="0"/>
-          <w:sz w:val="24"/>
-          <w:szCs w:val="24"/>
-        </w:rPr>
-        <w:t xml:space="preserve"> a ninja has access to.</w:t>
-      </w:r>
-    </w:p>
-    <w:p>
-      <w:pPr>
-        <w:widowControl w:val="0"/>
-        <w:numPr>
-          <w:ilvl w:val="1"/>
-          <w:numId w:val="1"/>
-        </w:numPr>
-        <w:tabs>
-          <w:tab w:val="left" w:pos="720"/>
-        </w:tabs>
-        <w:autoSpaceDE w:val="0"/>
-        <w:autoSpaceDN w:val="0"/>
-        <w:adjustRightInd w:val="0"/>
-        <w:spacing w:after="0" w:line="240" w:lineRule="auto"/>
-        <w:rPr>
-          <w:rFonts w:eastAsia="HiraginoSans-W3" w:cs="Calibri"/>
-          <w:kern w:val="0"/>
-          <w:sz w:val="24"/>
-          <w:szCs w:val="24"/>
-        </w:rPr>
-      </w:pPr>
-      <w:r>
-        <w:rPr>
-          <w:rFonts w:eastAsia="HiraginoSans-W3" w:cs="Calibri"/>
-          <w:kern w:val="0"/>
-          <w:sz w:val="24"/>
-          <w:szCs w:val="24"/>
-        </w:rPr>
-        <w:t>Perception</w:t>
-      </w:r>
-    </w:p>
-    <w:p>
-      <w:pPr>
-        <w:widowControl w:val="0"/>
-        <w:numPr>
-          <w:ilvl w:val="2"/>
-          <w:numId w:val="1"/>
-        </w:numPr>
-        <w:tabs>
-          <w:tab w:val="left" w:pos="720"/>
-        </w:tabs>
-        <w:autoSpaceDE w:val="0"/>
-        <w:autoSpaceDN w:val="0"/>
-        <w:adjustRightInd w:val="0"/>
-        <w:spacing w:after="0" w:line="240" w:lineRule="auto"/>
-        <w:rPr>
-          <w:rFonts w:eastAsia="HiraginoSans-W3" w:cs="Calibri"/>
-          <w:kern w:val="0"/>
-          <w:sz w:val="24"/>
-          <w:szCs w:val="24"/>
-        </w:rPr>
-      </w:pPr>
-      <w:r>
-        <w:rPr>
-          <w:rFonts w:eastAsia="HiraginoSans-W3" w:cs="Calibri"/>
-          <w:kern w:val="0"/>
-          <w:sz w:val="24"/>
-          <w:szCs w:val="24"/>
-        </w:rPr>
-        <w:t xml:space="preserve">How fast an object a ninja can track. Whether a ninja </w:t>
+        <w:t>When protecting a loved one and/or close to death or failure, a ninja may expend Spirit for boosts to strength and speed</w:t>
+      </w:r>
+      <w:r>
+        <w:rPr>
+          <w:rFonts w:eastAsia="HiraginoSans-W3" w:cs="Calibri"/>
+          <w:kern w:val="0"/>
+          <w:sz w:val="24"/>
+          <w:szCs w:val="24"/>
+        </w:rPr>
+        <w:t>. Expend 1 SP to move up to two extra spaces during movement, or 1 SP to deal an extra 2 damage with any melee attack.</w:t>
       </w:r>
     </w:p>
     <w:p>
@@ -1832,27 +2033,25 @@
           <w:sz w:val="24"/>
           <w:szCs w:val="24"/>
         </w:rPr>
-        <w:t xml:space="preserve">notices </w:t>
-      </w:r>
-      <w:proofErr w:type="gramStart"/>
-      <w:r>
-        <w:rPr>
-          <w:rFonts w:eastAsia="HiraginoSans-W3" w:cs="Calibri"/>
-          <w:kern w:val="0"/>
-          <w:sz w:val="24"/>
-          <w:szCs w:val="24"/>
-        </w:rPr>
-        <w:t>traps</w:t>
-      </w:r>
-      <w:proofErr w:type="gramEnd"/>
-      <w:r>
-        <w:rPr>
-          <w:rFonts w:eastAsia="HiraginoSans-W3" w:cs="Calibri"/>
-          <w:kern w:val="0"/>
-          <w:sz w:val="24"/>
-          <w:szCs w:val="24"/>
-        </w:rPr>
-        <w:t xml:space="preserve">, </w:t>
+        <w:t>If a ninja hits 0 hit points, they use their</w:t>
+      </w:r>
+      <w:r>
+        <w:rPr>
+          <w:rFonts w:eastAsia="HiraginoSans-W3" w:cs="Calibri"/>
+          <w:kern w:val="0"/>
+          <w:sz w:val="24"/>
+          <w:szCs w:val="24"/>
+        </w:rPr>
+        <w:t xml:space="preserve"> remaining</w:t>
+      </w:r>
+      <w:r>
+        <w:rPr>
+          <w:rFonts w:eastAsia="HiraginoSans-W3" w:cs="Calibri"/>
+          <w:kern w:val="0"/>
+          <w:sz w:val="24"/>
+          <w:szCs w:val="24"/>
+        </w:rPr>
+        <w:t xml:space="preserve"> spirit points as hit points. Damage done to them in this state that would otherwise have drained their HP by x amount reduces their SP by x amount instead.</w:t>
       </w:r>
     </w:p>
     <w:p>
@@ -1883,364 +2082,6 @@
           <w:sz w:val="24"/>
           <w:szCs w:val="24"/>
         </w:rPr>
-        <w:t xml:space="preserve">sees through </w:t>
-      </w:r>
-      <w:proofErr w:type="spellStart"/>
-      <w:r>
-        <w:rPr>
-          <w:rFonts w:eastAsia="HiraginoSans-W3" w:cs="Calibri"/>
-          <w:kern w:val="0"/>
-          <w:sz w:val="24"/>
-          <w:szCs w:val="24"/>
-        </w:rPr>
-        <w:t>genjutsu</w:t>
-      </w:r>
-      <w:proofErr w:type="spellEnd"/>
-      <w:r>
-        <w:rPr>
-          <w:rFonts w:eastAsia="HiraginoSans-W3" w:cs="Calibri"/>
-          <w:kern w:val="0"/>
-          <w:sz w:val="24"/>
-          <w:szCs w:val="24"/>
-        </w:rPr>
-        <w:t xml:space="preserve">, </w:t>
-      </w:r>
-    </w:p>
-    <w:p>
-      <w:pPr>
-        <w:widowControl w:val="0"/>
-        <w:numPr>
-          <w:ilvl w:val="3"/>
-          <w:numId w:val="1"/>
-        </w:numPr>
-        <w:tabs>
-          <w:tab w:val="left" w:pos="720"/>
-        </w:tabs>
-        <w:autoSpaceDE w:val="0"/>
-        <w:autoSpaceDN w:val="0"/>
-        <w:adjustRightInd w:val="0"/>
-        <w:spacing w:after="0" w:line="240" w:lineRule="auto"/>
-        <w:rPr>
-          <w:rFonts w:eastAsia="HiraginoSans-W3" w:cs="Calibri"/>
-          <w:kern w:val="0"/>
-          <w:sz w:val="24"/>
-          <w:szCs w:val="24"/>
-        </w:rPr>
-      </w:pPr>
-      <w:r>
-        <w:rPr>
-          <w:rFonts w:eastAsia="HiraginoSans-W3" w:cs="Calibri"/>
-          <w:kern w:val="0"/>
-          <w:sz w:val="24"/>
-          <w:szCs w:val="24"/>
-        </w:rPr>
-        <w:t xml:space="preserve">detects a hidden </w:t>
-      </w:r>
-      <w:proofErr w:type="gramStart"/>
-      <w:r>
-        <w:rPr>
-          <w:rFonts w:eastAsia="HiraginoSans-W3" w:cs="Calibri"/>
-          <w:kern w:val="0"/>
-          <w:sz w:val="24"/>
-          <w:szCs w:val="24"/>
-        </w:rPr>
-        <w:t>ninja?</w:t>
-      </w:r>
-      <w:proofErr w:type="gramEnd"/>
-    </w:p>
-    <w:p>
-      <w:pPr>
-        <w:widowControl w:val="0"/>
-        <w:numPr>
-          <w:ilvl w:val="3"/>
-          <w:numId w:val="1"/>
-        </w:numPr>
-        <w:tabs>
-          <w:tab w:val="left" w:pos="720"/>
-        </w:tabs>
-        <w:autoSpaceDE w:val="0"/>
-        <w:autoSpaceDN w:val="0"/>
-        <w:adjustRightInd w:val="0"/>
-        <w:spacing w:after="0" w:line="240" w:lineRule="auto"/>
-        <w:rPr>
-          <w:rFonts w:eastAsia="HiraginoSans-W3" w:cs="Calibri"/>
-          <w:kern w:val="0"/>
-          <w:sz w:val="24"/>
-          <w:szCs w:val="24"/>
-        </w:rPr>
-      </w:pPr>
-      <w:r>
-        <w:rPr>
-          <w:rFonts w:eastAsia="HiraginoSans-W3" w:cs="Calibri"/>
-          <w:kern w:val="0"/>
-          <w:sz w:val="24"/>
-          <w:szCs w:val="24"/>
-        </w:rPr>
-        <w:t>detects a projectile thrown from hiding,</w:t>
-      </w:r>
-    </w:p>
-    <w:p>
-      <w:pPr>
-        <w:widowControl w:val="0"/>
-        <w:numPr>
-          <w:ilvl w:val="1"/>
-          <w:numId w:val="1"/>
-        </w:numPr>
-        <w:tabs>
-          <w:tab w:val="left" w:pos="720"/>
-        </w:tabs>
-        <w:autoSpaceDE w:val="0"/>
-        <w:autoSpaceDN w:val="0"/>
-        <w:adjustRightInd w:val="0"/>
-        <w:spacing w:after="0" w:line="240" w:lineRule="auto"/>
-        <w:rPr>
-          <w:rFonts w:eastAsia="HiraginoSans-W3" w:cs="Calibri"/>
-          <w:kern w:val="0"/>
-          <w:sz w:val="24"/>
-          <w:szCs w:val="24"/>
-        </w:rPr>
-      </w:pPr>
-      <w:r>
-        <w:rPr>
-          <w:rFonts w:eastAsia="HiraginoSans-W3" w:cs="Calibri"/>
-          <w:kern w:val="0"/>
-          <w:sz w:val="24"/>
-          <w:szCs w:val="24"/>
-        </w:rPr>
-        <w:t>Health</w:t>
-      </w:r>
-    </w:p>
-    <w:p>
-      <w:pPr>
-        <w:widowControl w:val="0"/>
-        <w:numPr>
-          <w:ilvl w:val="2"/>
-          <w:numId w:val="1"/>
-        </w:numPr>
-        <w:tabs>
-          <w:tab w:val="left" w:pos="720"/>
-        </w:tabs>
-        <w:autoSpaceDE w:val="0"/>
-        <w:autoSpaceDN w:val="0"/>
-        <w:adjustRightInd w:val="0"/>
-        <w:spacing w:after="0" w:line="240" w:lineRule="auto"/>
-        <w:rPr>
-          <w:rFonts w:eastAsia="HiraginoSans-W3" w:cs="Calibri"/>
-          <w:kern w:val="0"/>
-          <w:sz w:val="24"/>
-          <w:szCs w:val="24"/>
-        </w:rPr>
-      </w:pPr>
-      <w:r>
-        <w:rPr>
-          <w:rFonts w:eastAsia="HiraginoSans-W3" w:cs="Calibri"/>
-          <w:kern w:val="0"/>
-          <w:sz w:val="24"/>
-          <w:szCs w:val="24"/>
-        </w:rPr>
-        <w:t xml:space="preserve">How much damage a ninja can take before </w:t>
-      </w:r>
-      <w:proofErr w:type="gramStart"/>
-      <w:r>
-        <w:rPr>
-          <w:rFonts w:eastAsia="HiraginoSans-W3" w:cs="Calibri"/>
-          <w:kern w:val="0"/>
-          <w:sz w:val="24"/>
-          <w:szCs w:val="24"/>
-        </w:rPr>
-        <w:t>dying</w:t>
-      </w:r>
-      <w:proofErr w:type="gramEnd"/>
-    </w:p>
-    <w:p>
-      <w:pPr>
-        <w:widowControl w:val="0"/>
-        <w:numPr>
-          <w:ilvl w:val="1"/>
-          <w:numId w:val="1"/>
-        </w:numPr>
-        <w:tabs>
-          <w:tab w:val="left" w:pos="720"/>
-        </w:tabs>
-        <w:autoSpaceDE w:val="0"/>
-        <w:autoSpaceDN w:val="0"/>
-        <w:adjustRightInd w:val="0"/>
-        <w:spacing w:after="0" w:line="240" w:lineRule="auto"/>
-        <w:rPr>
-          <w:rFonts w:eastAsia="HiraginoSans-W3" w:cs="Calibri"/>
-          <w:kern w:val="0"/>
-          <w:sz w:val="24"/>
-          <w:szCs w:val="24"/>
-        </w:rPr>
-      </w:pPr>
-      <w:r>
-        <w:rPr>
-          <w:rFonts w:eastAsia="HiraginoSans-W3" w:cs="Calibri"/>
-          <w:kern w:val="0"/>
-          <w:sz w:val="24"/>
-          <w:szCs w:val="24"/>
-        </w:rPr>
-        <w:t>Spirit</w:t>
-      </w:r>
-    </w:p>
-    <w:p>
-      <w:pPr>
-        <w:widowControl w:val="0"/>
-        <w:numPr>
-          <w:ilvl w:val="2"/>
-          <w:numId w:val="1"/>
-        </w:numPr>
-        <w:tabs>
-          <w:tab w:val="left" w:pos="720"/>
-        </w:tabs>
-        <w:autoSpaceDE w:val="0"/>
-        <w:autoSpaceDN w:val="0"/>
-        <w:adjustRightInd w:val="0"/>
-        <w:spacing w:after="0" w:line="240" w:lineRule="auto"/>
-        <w:rPr>
-          <w:rFonts w:eastAsia="HiraginoSans-W3" w:cs="Calibri"/>
-          <w:kern w:val="0"/>
-          <w:sz w:val="24"/>
-          <w:szCs w:val="24"/>
-        </w:rPr>
-      </w:pPr>
-      <w:r>
-        <w:rPr>
-          <w:rFonts w:eastAsia="HiraginoSans-W3" w:cs="Calibri"/>
-          <w:kern w:val="0"/>
-          <w:sz w:val="24"/>
-          <w:szCs w:val="24"/>
-        </w:rPr>
-        <w:t>How far a ninja can push themselves beyond their own limits.</w:t>
-      </w:r>
-    </w:p>
-    <w:p>
-      <w:pPr>
-        <w:widowControl w:val="0"/>
-        <w:numPr>
-          <w:ilvl w:val="3"/>
-          <w:numId w:val="1"/>
-        </w:numPr>
-        <w:tabs>
-          <w:tab w:val="left" w:pos="720"/>
-        </w:tabs>
-        <w:autoSpaceDE w:val="0"/>
-        <w:autoSpaceDN w:val="0"/>
-        <w:adjustRightInd w:val="0"/>
-        <w:spacing w:after="0" w:line="240" w:lineRule="auto"/>
-        <w:rPr>
-          <w:rFonts w:eastAsia="HiraginoSans-W3" w:cs="Calibri"/>
-          <w:kern w:val="0"/>
-          <w:sz w:val="24"/>
-          <w:szCs w:val="24"/>
-        </w:rPr>
-      </w:pPr>
-      <w:r>
-        <w:rPr>
-          <w:rFonts w:eastAsia="HiraginoSans-W3" w:cs="Calibri"/>
-          <w:kern w:val="0"/>
-          <w:sz w:val="24"/>
-          <w:szCs w:val="24"/>
-        </w:rPr>
-        <w:t xml:space="preserve">When protecting a loved one and/or close to death or failure, a </w:t>
-      </w:r>
-      <w:r>
-        <w:rPr>
-          <w:rFonts w:eastAsia="HiraginoSans-W3" w:cs="Calibri"/>
-          <w:kern w:val="0"/>
-          <w:sz w:val="24"/>
-          <w:szCs w:val="24"/>
-        </w:rPr>
-        <w:lastRenderedPageBreak/>
-        <w:t>ninja may expend Spirit for boosts to strength and speed</w:t>
-      </w:r>
-      <w:r>
-        <w:rPr>
-          <w:rFonts w:eastAsia="HiraginoSans-W3" w:cs="Calibri"/>
-          <w:kern w:val="0"/>
-          <w:sz w:val="24"/>
-          <w:szCs w:val="24"/>
-        </w:rPr>
-        <w:t>. Expend 1 SP to move up to two extra spaces during movement, or 1 SP to deal an extra 2 damage with any melee attack.</w:t>
-      </w:r>
-    </w:p>
-    <w:p>
-      <w:pPr>
-        <w:widowControl w:val="0"/>
-        <w:numPr>
-          <w:ilvl w:val="3"/>
-          <w:numId w:val="1"/>
-        </w:numPr>
-        <w:tabs>
-          <w:tab w:val="left" w:pos="720"/>
-        </w:tabs>
-        <w:autoSpaceDE w:val="0"/>
-        <w:autoSpaceDN w:val="0"/>
-        <w:adjustRightInd w:val="0"/>
-        <w:spacing w:after="0" w:line="240" w:lineRule="auto"/>
-        <w:rPr>
-          <w:rFonts w:eastAsia="HiraginoSans-W3" w:cs="Calibri"/>
-          <w:kern w:val="0"/>
-          <w:sz w:val="24"/>
-          <w:szCs w:val="24"/>
-        </w:rPr>
-      </w:pPr>
-      <w:r>
-        <w:rPr>
-          <w:rFonts w:eastAsia="HiraginoSans-W3" w:cs="Calibri"/>
-          <w:kern w:val="0"/>
-          <w:sz w:val="24"/>
-          <w:szCs w:val="24"/>
-        </w:rPr>
-        <w:t>If a ninja hits 0 hit points, they use their</w:t>
-      </w:r>
-      <w:r>
-        <w:rPr>
-          <w:rFonts w:eastAsia="HiraginoSans-W3" w:cs="Calibri"/>
-          <w:kern w:val="0"/>
-          <w:sz w:val="24"/>
-          <w:szCs w:val="24"/>
-        </w:rPr>
-        <w:t xml:space="preserve"> remaining</w:t>
-      </w:r>
-      <w:r>
-        <w:rPr>
-          <w:rFonts w:eastAsia="HiraginoSans-W3" w:cs="Calibri"/>
-          <w:kern w:val="0"/>
-          <w:sz w:val="24"/>
-          <w:szCs w:val="24"/>
-        </w:rPr>
-        <w:t xml:space="preserve"> spirit points as hit points. Damage done to them in this state that would otherwise have drained their HP by x amount reduces their SP by x amount instead.</w:t>
-      </w:r>
-    </w:p>
-    <w:p>
-      <w:pPr>
-        <w:widowControl w:val="0"/>
-        <w:numPr>
-          <w:ilvl w:val="3"/>
-          <w:numId w:val="1"/>
-        </w:numPr>
-        <w:tabs>
-          <w:tab w:val="left" w:pos="720"/>
-        </w:tabs>
-        <w:autoSpaceDE w:val="0"/>
-        <w:autoSpaceDN w:val="0"/>
-        <w:adjustRightInd w:val="0"/>
-        <w:spacing w:after="0" w:line="240" w:lineRule="auto"/>
-        <w:rPr>
-          <w:rFonts w:eastAsia="HiraginoSans-W3" w:cs="Calibri"/>
-          <w:kern w:val="0"/>
-          <w:sz w:val="24"/>
-          <w:szCs w:val="24"/>
-        </w:rPr>
-      </w:pPr>
-      <w:r>
-        <w:rPr>
-          <w:rFonts w:eastAsia="HiraginoSans-W3" w:cs="Calibri"/>
-          <w:kern w:val="0"/>
-          <w:sz w:val="24"/>
-          <w:szCs w:val="24"/>
-        </w:rPr>
         <w:t xml:space="preserve">allow a ninja to expend </w:t>
       </w:r>
       <w:r>
@@ -2259,17 +2100,7 @@
           <w:sz w:val="24"/>
           <w:szCs w:val="24"/>
         </w:rPr>
-        <w:t xml:space="preserve">SP to nullify </w:t>
-      </w:r>
-      <w:proofErr w:type="gramStart"/>
-      <w:r>
-        <w:rPr>
-          <w:rFonts w:eastAsia="HiraginoSans-W3" w:cs="Calibri"/>
-          <w:kern w:val="0"/>
-          <w:sz w:val="24"/>
-          <w:szCs w:val="24"/>
-        </w:rPr>
-        <w:t>stu</w:t>
+        <w:t>SP to nullify stu</w:t>
       </w:r>
       <w:r>
         <w:rPr>
@@ -2280,7 +2111,6 @@
         </w:rPr>
         <w:t>n</w:t>
       </w:r>
-      <w:proofErr w:type="gramEnd"/>
     </w:p>
     <w:p>
       <w:pPr>

</xml_diff>